<commit_message>
Updated resume files on 10/08
</commit_message>
<xml_diff>
--- a/KaushalShah_Resume.docx
+++ b/KaushalShah_Resume.docx
@@ -1,11 +1,12 @@
 
 <file path=word/document.xml><?xml version="1.0" encoding="utf-8"?>
-<w:document xmlns:wpc="http://schemas.microsoft.com/office/word/2010/wordprocessingCanvas" xmlns:mc="http://schemas.openxmlformats.org/markup-compatibility/2006" xmlns:o="urn:schemas-microsoft-com:office:office" xmlns:r="http://schemas.openxmlformats.org/officeDocument/2006/relationships" xmlns:m="http://schemas.openxmlformats.org/officeDocument/2006/math" xmlns:v="urn:schemas-microsoft-com:vml" xmlns:wp14="http://schemas.microsoft.com/office/word/2010/wordprocessingDrawing" xmlns:wp="http://schemas.openxmlformats.org/drawingml/2006/wordprocessingDrawing" xmlns:w10="urn:schemas-microsoft-com:office:word" xmlns:w="http://schemas.openxmlformats.org/wordprocessingml/2006/main" xmlns:w14="http://schemas.microsoft.com/office/word/2010/wordml" xmlns:w15="http://schemas.microsoft.com/office/word/2012/wordml" xmlns:wpg="http://schemas.microsoft.com/office/word/2010/wordprocessingGroup" xmlns:wpi="http://schemas.microsoft.com/office/word/2010/wordprocessingInk" xmlns:wne="http://schemas.microsoft.com/office/word/2006/wordml" xmlns:wps="http://schemas.microsoft.com/office/word/2010/wordprocessingShape" mc:Ignorable="w14 w15 wp14">
+<w:document xmlns:wpc="http://schemas.microsoft.com/office/word/2010/wordprocessingCanvas" xmlns:mo="http://schemas.microsoft.com/office/mac/office/2008/main" xmlns:mc="http://schemas.openxmlformats.org/markup-compatibility/2006" xmlns:mv="urn:schemas-microsoft-com:mac:vml" xmlns:o="urn:schemas-microsoft-com:office:office" xmlns:r="http://schemas.openxmlformats.org/officeDocument/2006/relationships" xmlns:m="http://schemas.openxmlformats.org/officeDocument/2006/math" xmlns:v="urn:schemas-microsoft-com:vml" xmlns:wp14="http://schemas.microsoft.com/office/word/2010/wordprocessingDrawing" xmlns:wp="http://schemas.openxmlformats.org/drawingml/2006/wordprocessingDrawing" xmlns:w10="urn:schemas-microsoft-com:office:word" xmlns:w="http://schemas.openxmlformats.org/wordprocessingml/2006/main" xmlns:w14="http://schemas.microsoft.com/office/word/2010/wordml" xmlns:wpg="http://schemas.microsoft.com/office/word/2010/wordprocessingGroup" xmlns:wpi="http://schemas.microsoft.com/office/word/2010/wordprocessingInk" xmlns:wne="http://schemas.microsoft.com/office/word/2006/wordml" xmlns:wps="http://schemas.microsoft.com/office/word/2010/wordprocessingShape" mc:Ignorable="w14 wp14">
   <w:body>
     <w:tbl>
       <w:tblPr>
         <w:tblStyle w:val="TableGrid"/>
-        <w:tblW w:w="0" w:type="auto"/>
+        <w:tblW w:w="12053" w:type="dxa"/>
+        <w:tblInd w:w="-252" w:type="dxa"/>
         <w:tblBorders>
           <w:top w:val="none" w:sz="0" w:space="0" w:color="auto"/>
           <w:left w:val="none" w:sz="0" w:space="0" w:color="auto"/>
@@ -17,17 +18,17 @@
         <w:tblLook w:val="04A0" w:firstRow="1" w:lastRow="0" w:firstColumn="1" w:lastColumn="0" w:noHBand="0" w:noVBand="1"/>
       </w:tblPr>
       <w:tblGrid>
-        <w:gridCol w:w="6010"/>
+        <w:gridCol w:w="6474"/>
         <w:gridCol w:w="576"/>
-        <w:gridCol w:w="4790"/>
+        <w:gridCol w:w="5003"/>
       </w:tblGrid>
       <w:tr>
         <w:trPr>
-          <w:trHeight w:val="372"/>
+          <w:trHeight w:val="284"/>
         </w:trPr>
         <w:tc>
           <w:tcPr>
-            <w:tcW w:w="0" w:type="auto"/>
+            <w:tcW w:w="6474" w:type="dxa"/>
             <w:vMerge w:val="restart"/>
           </w:tcPr>
           <w:p>
@@ -70,7 +71,7 @@
                 <w:noProof/>
               </w:rPr>
               <w:drawing>
-                <wp:inline distT="0" distB="0" distL="0" distR="0" wp14:anchorId="66979039" wp14:editId="5F84D3F0">
+                <wp:inline distT="0" distB="0" distL="0" distR="0" wp14:anchorId="15BB7688" wp14:editId="53BEEDF0">
                   <wp:extent cx="202453" cy="202453"/>
                   <wp:effectExtent l="0" t="0" r="1270" b="1270"/>
                   <wp:docPr id="1" name="Picture 1"/>
@@ -87,7 +88,7 @@
                           </pic:cNvPicPr>
                         </pic:nvPicPr>
                         <pic:blipFill>
-                          <a:blip r:embed="rId6">
+                          <a:blip r:embed="rId7">
                             <a:extLst>
                               <a:ext uri="{28A0092B-C50C-407E-A947-70E740481C1C}">
                                 <a14:useLocalDpi xmlns:a14="http://schemas.microsoft.com/office/drawing/2010/main" val="0"/>
@@ -122,7 +123,7 @@
         </w:tc>
         <w:tc>
           <w:tcPr>
-            <w:tcW w:w="0" w:type="auto"/>
+            <w:tcW w:w="5003" w:type="dxa"/>
           </w:tcPr>
           <w:p>
             <w:pPr>
@@ -163,11 +164,11 @@
       </w:tr>
       <w:tr>
         <w:trPr>
-          <w:trHeight w:val="341"/>
+          <w:trHeight w:val="377"/>
         </w:trPr>
         <w:tc>
           <w:tcPr>
-            <w:tcW w:w="0" w:type="auto"/>
+            <w:tcW w:w="6474" w:type="dxa"/>
             <w:vMerge/>
           </w:tcPr>
           <w:p/>
@@ -183,7 +184,7 @@
                 <w:noProof/>
               </w:rPr>
               <w:drawing>
-                <wp:inline distT="0" distB="0" distL="0" distR="0" wp14:anchorId="05C39A59" wp14:editId="3C04FAFC">
+                <wp:inline distT="0" distB="0" distL="0" distR="0" wp14:anchorId="5EBAE24F" wp14:editId="4288CD89">
                   <wp:extent cx="201168" cy="201168"/>
                   <wp:effectExtent l="0" t="0" r="2540" b="2540"/>
                   <wp:docPr id="2" name="Picture 2"/>
@@ -200,7 +201,7 @@
                           </pic:cNvPicPr>
                         </pic:nvPicPr>
                         <pic:blipFill>
-                          <a:blip r:embed="rId7">
+                          <a:blip r:embed="rId8">
                             <a:extLst>
                               <a:ext uri="{28A0092B-C50C-407E-A947-70E740481C1C}">
                                 <a14:useLocalDpi xmlns:a14="http://schemas.microsoft.com/office/drawing/2010/main" val="0"/>
@@ -235,7 +236,7 @@
         </w:tc>
         <w:tc>
           <w:tcPr>
-            <w:tcW w:w="0" w:type="auto"/>
+            <w:tcW w:w="5003" w:type="dxa"/>
           </w:tcPr>
           <w:p>
             <w:pPr>
@@ -244,7 +245,7 @@
                 <w:sz w:val="22"/>
               </w:rPr>
             </w:pPr>
-            <w:hyperlink r:id="rId8" w:history="1">
+            <w:hyperlink r:id="rId9" w:history="1">
               <w:r>
                 <w:rPr>
                   <w:rStyle w:val="Hyperlink"/>
@@ -261,11 +262,11 @@
       </w:tr>
       <w:tr>
         <w:trPr>
-          <w:trHeight w:val="395"/>
+          <w:trHeight w:val="301"/>
         </w:trPr>
         <w:tc>
           <w:tcPr>
-            <w:tcW w:w="0" w:type="auto"/>
+            <w:tcW w:w="6474" w:type="dxa"/>
             <w:vMerge w:val="restart"/>
           </w:tcPr>
           <w:p>
@@ -283,6 +284,8 @@
               </w:rPr>
               <w:t xml:space="preserve">Seeking a position as </w:t>
             </w:r>
+            <w:bookmarkStart w:id="0" w:name="_GoBack"/>
+            <w:bookmarkEnd w:id="0"/>
             <w:r>
               <w:rPr>
                 <w:rFonts w:ascii="Cambria" w:hAnsi="Cambria" w:cs="Arial"/>
@@ -335,7 +338,7 @@
                 <w:szCs w:val="20"/>
               </w:rPr>
               <w:drawing>
-                <wp:inline distT="0" distB="0" distL="0" distR="0" wp14:anchorId="261D674C" wp14:editId="5110889A">
+                <wp:inline distT="0" distB="0" distL="0" distR="0" wp14:anchorId="1541DCA2" wp14:editId="1ABA00DB">
                   <wp:extent cx="201168" cy="201168"/>
                   <wp:effectExtent l="0" t="0" r="2540" b="2540"/>
                   <wp:docPr id="4" name="Picture 4"/>
@@ -352,7 +355,7 @@
                           </pic:cNvPicPr>
                         </pic:nvPicPr>
                         <pic:blipFill>
-                          <a:blip r:embed="rId9">
+                          <a:blip r:embed="rId10">
                             <a:extLst>
                               <a:ext uri="{28A0092B-C50C-407E-A947-70E740481C1C}">
                                 <a14:useLocalDpi xmlns:a14="http://schemas.microsoft.com/office/drawing/2010/main" val="0"/>
@@ -387,7 +390,7 @@
         </w:tc>
         <w:tc>
           <w:tcPr>
-            <w:tcW w:w="0" w:type="auto"/>
+            <w:tcW w:w="5003" w:type="dxa"/>
           </w:tcPr>
           <w:p>
             <w:pPr>
@@ -411,11 +414,11 @@
       </w:tr>
       <w:tr>
         <w:trPr>
-          <w:trHeight w:val="378"/>
+          <w:trHeight w:val="286"/>
         </w:trPr>
         <w:tc>
           <w:tcPr>
-            <w:tcW w:w="0" w:type="auto"/>
+            <w:tcW w:w="6474" w:type="dxa"/>
             <w:vMerge/>
           </w:tcPr>
           <w:p/>
@@ -430,7 +433,7 @@
                 <w:noProof/>
               </w:rPr>
               <w:drawing>
-                <wp:inline distT="0" distB="0" distL="0" distR="0" wp14:anchorId="02556C6B" wp14:editId="222CEAA3">
+                <wp:inline distT="0" distB="0" distL="0" distR="0" wp14:anchorId="6CBF8867" wp14:editId="0AE0D620">
                   <wp:extent cx="209550" cy="209550"/>
                   <wp:effectExtent l="0" t="0" r="0" b="0"/>
                   <wp:docPr id="7" name="Picture 7"/>
@@ -445,7 +448,7 @@
                           <pic:cNvPicPr/>
                         </pic:nvPicPr>
                         <pic:blipFill>
-                          <a:blip r:embed="rId10">
+                          <a:blip r:embed="rId11">
                             <a:extLst>
                               <a:ext uri="{28A0092B-C50C-407E-A947-70E740481C1C}">
                                 <a14:useLocalDpi xmlns:a14="http://schemas.microsoft.com/office/drawing/2010/main" val="0"/>
@@ -475,7 +478,7 @@
         </w:tc>
         <w:tc>
           <w:tcPr>
-            <w:tcW w:w="0" w:type="auto"/>
+            <w:tcW w:w="5003" w:type="dxa"/>
           </w:tcPr>
           <w:p>
             <w:pPr>
@@ -487,7 +490,7 @@
                 <w:u w:val="single"/>
               </w:rPr>
             </w:pPr>
-            <w:hyperlink r:id="rId11" w:history="1">
+            <w:hyperlink r:id="rId12" w:history="1">
               <w:r>
                 <w:rPr>
                   <w:rStyle w:val="Hyperlink"/>
@@ -504,11 +507,11 @@
       </w:tr>
       <w:tr>
         <w:trPr>
-          <w:trHeight w:val="80"/>
+          <w:trHeight w:val="41"/>
         </w:trPr>
         <w:tc>
           <w:tcPr>
-            <w:tcW w:w="0" w:type="auto"/>
+            <w:tcW w:w="6474" w:type="dxa"/>
             <w:vMerge/>
           </w:tcPr>
           <w:p/>
@@ -528,7 +531,7 @@
                 <w:noProof/>
               </w:rPr>
               <w:drawing>
-                <wp:inline distT="0" distB="0" distL="0" distR="0" wp14:anchorId="6121B7D8" wp14:editId="3A8259E8">
+                <wp:inline distT="0" distB="0" distL="0" distR="0" wp14:anchorId="6E834318" wp14:editId="3CB1D5C6">
                   <wp:extent cx="219075" cy="219075"/>
                   <wp:effectExtent l="0" t="0" r="9525" b="9525"/>
                   <wp:docPr id="6" name="Picture 6"/>
@@ -543,7 +546,7 @@
                           <pic:cNvPicPr/>
                         </pic:nvPicPr>
                         <pic:blipFill>
-                          <a:blip r:embed="rId12">
+                          <a:blip r:embed="rId13">
                             <a:extLst>
                               <a:ext uri="{28A0092B-C50C-407E-A947-70E740481C1C}">
                                 <a14:useLocalDpi xmlns:a14="http://schemas.microsoft.com/office/drawing/2010/main" val="0"/>
@@ -573,10 +576,10 @@
         </w:tc>
         <w:tc>
           <w:tcPr>
-            <w:tcW w:w="0" w:type="auto"/>
+            <w:tcW w:w="5003" w:type="dxa"/>
           </w:tcPr>
           <w:p>
-            <w:hyperlink r:id="rId13" w:history="1">
+            <w:hyperlink r:id="rId14" w:history="1">
               <w:r>
                 <w:rPr>
                   <w:rStyle w:val="Hyperlink"/>
@@ -1274,7 +1277,209 @@
               <w:rPr>
                 <w:rFonts w:ascii="Cambria" w:hAnsi="Cambria" w:cs="Arial"/>
               </w:rPr>
-              <w:t>09/2013 - Present</w:t>
+              <w:t>09/2015 - Present</w:t>
+            </w:r>
+          </w:p>
+        </w:tc>
+        <w:tc>
+          <w:tcPr>
+            <w:tcW w:w="9550" w:type="dxa"/>
+          </w:tcPr>
+          <w:p>
+            <w:pPr>
+              <w:widowControl w:val="0"/>
+              <w:autoSpaceDE w:val="0"/>
+              <w:autoSpaceDN w:val="0"/>
+              <w:adjustRightInd w:val="0"/>
+              <w:jc w:val="both"/>
+              <w:rPr>
+                <w:rFonts w:ascii="Cambria" w:hAnsi="Cambria" w:cs="Arial"/>
+                <w:b/>
+              </w:rPr>
+            </w:pPr>
+            <w:r>
+              <w:rPr>
+                <w:rFonts w:ascii="Cambria" w:hAnsi="Cambria" w:cs="Arial"/>
+                <w:b/>
+                <w:i/>
+                <w:color w:val="808080" w:themeColor="background1" w:themeShade="80"/>
+              </w:rPr>
+              <w:t xml:space="preserve">Lead QA Software Automation Engineer, </w:t>
+            </w:r>
+            <w:r>
+              <w:rPr>
+                <w:rFonts w:ascii="Cambria" w:hAnsi="Cambria" w:cs="Arial"/>
+                <w:b/>
+              </w:rPr>
+              <w:t>Digital Production, Forbes Media LLC, NJ</w:t>
+            </w:r>
+          </w:p>
+          <w:p>
+            <w:pPr>
+              <w:widowControl w:val="0"/>
+              <w:autoSpaceDE w:val="0"/>
+              <w:autoSpaceDN w:val="0"/>
+              <w:adjustRightInd w:val="0"/>
+              <w:jc w:val="both"/>
+              <w:rPr>
+                <w:rFonts w:ascii="Cambria" w:hAnsi="Cambria" w:cs="Arial"/>
+                <w:sz w:val="20"/>
+                <w:szCs w:val="20"/>
+              </w:rPr>
+            </w:pPr>
+            <w:r>
+              <w:rPr>
+                <w:rFonts w:ascii="Cambria" w:hAnsi="Cambria" w:cs="Arial"/>
+                <w:sz w:val="20"/>
+                <w:szCs w:val="20"/>
+              </w:rPr>
+              <w:t>• Release Manager for weekly product releases and high-end product delivery.</w:t>
+            </w:r>
+          </w:p>
+          <w:p>
+            <w:pPr>
+              <w:widowControl w:val="0"/>
+              <w:autoSpaceDE w:val="0"/>
+              <w:autoSpaceDN w:val="0"/>
+              <w:adjustRightInd w:val="0"/>
+              <w:jc w:val="both"/>
+              <w:rPr>
+                <w:rFonts w:ascii="Cambria" w:hAnsi="Cambria" w:cs="Arial"/>
+                <w:sz w:val="20"/>
+                <w:szCs w:val="20"/>
+              </w:rPr>
+            </w:pPr>
+            <w:r>
+              <w:rPr>
+                <w:rFonts w:ascii="Cambria" w:hAnsi="Cambria" w:cs="Arial"/>
+                <w:sz w:val="20"/>
+                <w:szCs w:val="20"/>
+              </w:rPr>
+              <w:t>• Responsible for</w:t>
+            </w:r>
+            <w:r>
+              <w:rPr>
+                <w:rFonts w:ascii="Cambria" w:hAnsi="Cambria" w:cs="Arial"/>
+                <w:sz w:val="20"/>
+                <w:szCs w:val="20"/>
+              </w:rPr>
+              <w:t xml:space="preserve"> code review to ensure stability of releases across all platforms.</w:t>
+            </w:r>
+          </w:p>
+          <w:p>
+            <w:pPr>
+              <w:widowControl w:val="0"/>
+              <w:autoSpaceDE w:val="0"/>
+              <w:autoSpaceDN w:val="0"/>
+              <w:adjustRightInd w:val="0"/>
+              <w:jc w:val="both"/>
+              <w:rPr>
+                <w:rFonts w:ascii="Cambria" w:hAnsi="Cambria" w:cs="Arial"/>
+                <w:sz w:val="20"/>
+                <w:szCs w:val="20"/>
+              </w:rPr>
+            </w:pPr>
+            <w:r>
+              <w:rPr>
+                <w:rFonts w:ascii="Cambria" w:hAnsi="Cambria" w:cs="Arial"/>
+                <w:sz w:val="20"/>
+                <w:szCs w:val="20"/>
+              </w:rPr>
+              <w:t>• Document and facilitate communication and troubleshooting of issues, bugs and changes.</w:t>
+            </w:r>
+          </w:p>
+          <w:p>
+            <w:pPr>
+              <w:widowControl w:val="0"/>
+              <w:autoSpaceDE w:val="0"/>
+              <w:autoSpaceDN w:val="0"/>
+              <w:adjustRightInd w:val="0"/>
+              <w:jc w:val="both"/>
+              <w:rPr>
+                <w:rFonts w:ascii="Cambria" w:hAnsi="Cambria" w:cs="Arial"/>
+                <w:sz w:val="20"/>
+                <w:szCs w:val="20"/>
+              </w:rPr>
+            </w:pPr>
+            <w:r>
+              <w:rPr>
+                <w:rFonts w:ascii="Cambria" w:hAnsi="Cambria" w:cs="Arial"/>
+                <w:sz w:val="20"/>
+                <w:szCs w:val="20"/>
+              </w:rPr>
+              <w:t>• Develop process to ensure highest level of quality assurance.</w:t>
+            </w:r>
+          </w:p>
+          <w:p>
+            <w:pPr>
+              <w:widowControl w:val="0"/>
+              <w:autoSpaceDE w:val="0"/>
+              <w:autoSpaceDN w:val="0"/>
+              <w:adjustRightInd w:val="0"/>
+              <w:jc w:val="both"/>
+              <w:rPr>
+                <w:rFonts w:ascii="Cambria" w:hAnsi="Cambria" w:cs="Arial"/>
+                <w:sz w:val="20"/>
+                <w:szCs w:val="20"/>
+              </w:rPr>
+            </w:pPr>
+            <w:r>
+              <w:rPr>
+                <w:rFonts w:ascii="Cambria" w:hAnsi="Cambria" w:cs="Arial"/>
+                <w:sz w:val="20"/>
+                <w:szCs w:val="20"/>
+              </w:rPr>
+              <w:t>• Mentor QA Team and share expertise with periodic knowledge transfer and daily-touch base reviews.</w:t>
+            </w:r>
+          </w:p>
+          <w:p>
+            <w:pPr>
+              <w:widowControl w:val="0"/>
+              <w:autoSpaceDE w:val="0"/>
+              <w:autoSpaceDN w:val="0"/>
+              <w:adjustRightInd w:val="0"/>
+              <w:jc w:val="both"/>
+              <w:rPr>
+                <w:rFonts w:ascii="Cambria" w:hAnsi="Cambria" w:cs="Arial"/>
+                <w:b/>
+                <w:i/>
+                <w:color w:val="808080" w:themeColor="background1" w:themeShade="80"/>
+              </w:rPr>
+            </w:pPr>
+            <w:r>
+              <w:rPr>
+                <w:rFonts w:ascii="Cambria" w:hAnsi="Cambria" w:cs="Arial"/>
+                <w:sz w:val="20"/>
+                <w:szCs w:val="20"/>
+              </w:rPr>
+              <w:t>• Work closely with company partners and producers to ensure quality product workflow and deployment.</w:t>
+            </w:r>
+          </w:p>
+        </w:tc>
+      </w:tr>
+      <w:tr>
+        <w:trPr>
+          <w:trHeight w:val="1008"/>
+        </w:trPr>
+        <w:tc>
+          <w:tcPr>
+            <w:tcW w:w="2340" w:type="dxa"/>
+          </w:tcPr>
+          <w:p>
+            <w:pPr>
+              <w:widowControl w:val="0"/>
+              <w:autoSpaceDE w:val="0"/>
+              <w:autoSpaceDN w:val="0"/>
+              <w:adjustRightInd w:val="0"/>
+              <w:rPr>
+                <w:rFonts w:ascii="Cambria" w:hAnsi="Cambria" w:cs="Arial"/>
+              </w:rPr>
+            </w:pPr>
+            <w:r>
+              <w:rPr>
+                <w:rFonts w:ascii="Cambria" w:hAnsi="Cambria" w:cs="Arial"/>
+              </w:rPr>
+              <w:t>09/2013 – 09/2015</w:t>
             </w:r>
           </w:p>
         </w:tc>
@@ -2096,450 +2301,6 @@
                 <w:szCs w:val="20"/>
               </w:rPr>
               <w:t>iles provided by the sales representatives.</w:t>
-            </w:r>
-          </w:p>
-        </w:tc>
-      </w:tr>
-      <w:tr>
-        <w:trPr>
-          <w:trHeight w:val="540"/>
-        </w:trPr>
-        <w:tc>
-          <w:tcPr>
-            <w:tcW w:w="2340" w:type="dxa"/>
-          </w:tcPr>
-          <w:p>
-            <w:pPr>
-              <w:widowControl w:val="0"/>
-              <w:autoSpaceDE w:val="0"/>
-              <w:autoSpaceDN w:val="0"/>
-              <w:adjustRightInd w:val="0"/>
-              <w:rPr>
-                <w:rFonts w:ascii="Cambria" w:hAnsi="Cambria" w:cs="Arial"/>
-              </w:rPr>
-            </w:pPr>
-            <w:r>
-              <w:rPr>
-                <w:rFonts w:ascii="Cambria" w:hAnsi="Cambria" w:cs="Arial"/>
-              </w:rPr>
-              <w:t>0</w:t>
-            </w:r>
-            <w:r>
-              <w:rPr>
-                <w:rFonts w:ascii="Cambria" w:hAnsi="Cambria" w:cs="Arial"/>
-              </w:rPr>
-              <w:t>1</w:t>
-            </w:r>
-            <w:r>
-              <w:rPr>
-                <w:rFonts w:ascii="Cambria" w:hAnsi="Cambria" w:cs="Arial"/>
-              </w:rPr>
-              <w:t xml:space="preserve">/2012 – </w:t>
-            </w:r>
-            <w:r>
-              <w:rPr>
-                <w:rFonts w:ascii="Cambria" w:hAnsi="Cambria" w:cs="Arial"/>
-              </w:rPr>
-              <w:t>12/2012</w:t>
-            </w:r>
-          </w:p>
-        </w:tc>
-        <w:tc>
-          <w:tcPr>
-            <w:tcW w:w="9550" w:type="dxa"/>
-          </w:tcPr>
-          <w:p>
-            <w:pPr>
-              <w:widowControl w:val="0"/>
-              <w:autoSpaceDE w:val="0"/>
-              <w:autoSpaceDN w:val="0"/>
-              <w:adjustRightInd w:val="0"/>
-              <w:jc w:val="both"/>
-              <w:rPr>
-                <w:rFonts w:ascii="Cambria" w:hAnsi="Cambria" w:cs="Arial"/>
-                <w:i/>
-                <w:color w:val="535353"/>
-              </w:rPr>
-            </w:pPr>
-            <w:r>
-              <w:rPr>
-                <w:rFonts w:ascii="Cambria" w:hAnsi="Cambria" w:cs="Arial"/>
-                <w:b/>
-                <w:i/>
-                <w:color w:val="808080" w:themeColor="background1" w:themeShade="80"/>
-              </w:rPr>
-              <w:t xml:space="preserve">Database </w:t>
-            </w:r>
-            <w:r>
-              <w:rPr>
-                <w:rFonts w:ascii="Cambria" w:hAnsi="Cambria" w:cs="Arial"/>
-                <w:b/>
-                <w:i/>
-                <w:color w:val="808080" w:themeColor="background1" w:themeShade="80"/>
-              </w:rPr>
-              <w:t>Teaching Assistant</w:t>
-            </w:r>
-            <w:r>
-              <w:rPr>
-                <w:rFonts w:ascii="Cambria" w:hAnsi="Cambria" w:cs="Arial"/>
-                <w:b/>
-                <w:i/>
-                <w:color w:val="808080" w:themeColor="background1" w:themeShade="80"/>
-              </w:rPr>
-              <w:t>,</w:t>
-            </w:r>
-            <w:r>
-              <w:rPr>
-                <w:rFonts w:ascii="Cambria" w:hAnsi="Cambria" w:cs="Arial"/>
-                <w:i/>
-                <w:color w:val="535353"/>
-              </w:rPr>
-              <w:t xml:space="preserve"> </w:t>
-            </w:r>
-            <w:r>
-              <w:rPr>
-                <w:rFonts w:ascii="Cambria" w:hAnsi="Cambria" w:cs="Arial"/>
-                <w:b/>
-              </w:rPr>
-              <w:t>New Jersey Institute of Technology, Newark NJ</w:t>
-            </w:r>
-          </w:p>
-          <w:p>
-            <w:pPr>
-              <w:pStyle w:val="ListParagraph"/>
-              <w:widowControl w:val="0"/>
-              <w:numPr>
-                <w:ilvl w:val="0"/>
-                <w:numId w:val="13"/>
-              </w:numPr>
-              <w:autoSpaceDE w:val="0"/>
-              <w:autoSpaceDN w:val="0"/>
-              <w:adjustRightInd w:val="0"/>
-              <w:ind w:left="342" w:hanging="270"/>
-              <w:jc w:val="both"/>
-              <w:rPr>
-                <w:rFonts w:ascii="Cambria" w:hAnsi="Cambria" w:cs="Arial"/>
-                <w:sz w:val="20"/>
-                <w:szCs w:val="20"/>
-              </w:rPr>
-            </w:pPr>
-            <w:r>
-              <w:rPr>
-                <w:rFonts w:ascii="Cambria" w:hAnsi="Cambria" w:cs="Arial"/>
-                <w:sz w:val="20"/>
-                <w:szCs w:val="20"/>
-              </w:rPr>
-              <w:t>Along with TA duties, took tutoring lectures for the students and solved their doubts.</w:t>
-            </w:r>
-            <w:r>
-              <w:rPr>
-                <w:rFonts w:ascii="Cambria" w:hAnsi="Cambria" w:cs="Arial"/>
-                <w:sz w:val="20"/>
-                <w:szCs w:val="20"/>
-              </w:rPr>
-              <w:t xml:space="preserve"> </w:t>
-            </w:r>
-          </w:p>
-        </w:tc>
-      </w:tr>
-      <w:tr>
-        <w:trPr>
-          <w:trHeight w:val="540"/>
-        </w:trPr>
-        <w:tc>
-          <w:tcPr>
-            <w:tcW w:w="2340" w:type="dxa"/>
-          </w:tcPr>
-          <w:p>
-            <w:pPr>
-              <w:widowControl w:val="0"/>
-              <w:autoSpaceDE w:val="0"/>
-              <w:autoSpaceDN w:val="0"/>
-              <w:adjustRightInd w:val="0"/>
-              <w:rPr>
-                <w:rFonts w:ascii="Cambria" w:hAnsi="Cambria" w:cs="Arial"/>
-              </w:rPr>
-            </w:pPr>
-            <w:r>
-              <w:rPr>
-                <w:rFonts w:ascii="Cambria" w:hAnsi="Cambria" w:cs="Arial"/>
-              </w:rPr>
-              <w:t>08/2010</w:t>
-            </w:r>
-            <w:r>
-              <w:rPr>
-                <w:rFonts w:ascii="Cambria" w:hAnsi="Cambria" w:cs="Arial"/>
-              </w:rPr>
-              <w:t xml:space="preserve"> – 0</w:t>
-            </w:r>
-            <w:r>
-              <w:rPr>
-                <w:rFonts w:ascii="Cambria" w:hAnsi="Cambria" w:cs="Arial"/>
-              </w:rPr>
-              <w:t>6</w:t>
-            </w:r>
-            <w:r>
-              <w:rPr>
-                <w:rFonts w:ascii="Cambria" w:hAnsi="Cambria" w:cs="Arial"/>
-              </w:rPr>
-              <w:t>/20</w:t>
-            </w:r>
-            <w:r>
-              <w:rPr>
-                <w:rFonts w:ascii="Cambria" w:hAnsi="Cambria" w:cs="Arial"/>
-              </w:rPr>
-              <w:t>11</w:t>
-            </w:r>
-          </w:p>
-        </w:tc>
-        <w:tc>
-          <w:tcPr>
-            <w:tcW w:w="9550" w:type="dxa"/>
-          </w:tcPr>
-          <w:p>
-            <w:pPr>
-              <w:widowControl w:val="0"/>
-              <w:autoSpaceDE w:val="0"/>
-              <w:autoSpaceDN w:val="0"/>
-              <w:adjustRightInd w:val="0"/>
-              <w:jc w:val="both"/>
-              <w:rPr>
-                <w:rFonts w:ascii="Cambria" w:hAnsi="Cambria" w:cs="Arial"/>
-                <w:b/>
-              </w:rPr>
-            </w:pPr>
-            <w:r>
-              <w:rPr>
-                <w:rFonts w:ascii="Cambria" w:hAnsi="Cambria" w:cs="Arial"/>
-                <w:b/>
-                <w:i/>
-                <w:color w:val="808080" w:themeColor="background1" w:themeShade="80"/>
-              </w:rPr>
-              <w:t>Academic Advisor</w:t>
-            </w:r>
-            <w:r>
-              <w:rPr>
-                <w:rFonts w:ascii="Cambria" w:hAnsi="Cambria" w:cs="Arial"/>
-                <w:b/>
-                <w:i/>
-                <w:color w:val="808080" w:themeColor="background1" w:themeShade="80"/>
-              </w:rPr>
-              <w:t>,</w:t>
-            </w:r>
-            <w:r>
-              <w:rPr>
-                <w:rFonts w:ascii="Cambria" w:hAnsi="Cambria" w:cs="Arial"/>
-                <w:b/>
-              </w:rPr>
-              <w:t xml:space="preserve"> </w:t>
-            </w:r>
-            <w:r>
-              <w:rPr>
-                <w:rFonts w:ascii="Cambria" w:hAnsi="Cambria" w:cs="Arial"/>
-                <w:b/>
-              </w:rPr>
-              <w:t>Sigma Institute of Technology, Vadodara, INDIA</w:t>
-            </w:r>
-          </w:p>
-          <w:p>
-            <w:pPr>
-              <w:pStyle w:val="ListParagraph"/>
-              <w:widowControl w:val="0"/>
-              <w:numPr>
-                <w:ilvl w:val="0"/>
-                <w:numId w:val="14"/>
-              </w:numPr>
-              <w:autoSpaceDE w:val="0"/>
-              <w:autoSpaceDN w:val="0"/>
-              <w:adjustRightInd w:val="0"/>
-              <w:ind w:left="342" w:hanging="270"/>
-              <w:jc w:val="both"/>
-              <w:rPr>
-                <w:rFonts w:ascii="Cambria" w:hAnsi="Cambria" w:cs="Arial"/>
-                <w:b/>
-                <w:bCs/>
-                <w:sz w:val="20"/>
-                <w:szCs w:val="20"/>
-              </w:rPr>
-            </w:pPr>
-            <w:r>
-              <w:rPr>
-                <w:rFonts w:ascii="Cambria" w:hAnsi="Cambria" w:cs="Arial"/>
-                <w:sz w:val="20"/>
-                <w:szCs w:val="20"/>
-              </w:rPr>
-              <w:t>Conducted</w:t>
-            </w:r>
-            <w:r>
-              <w:rPr>
-                <w:rFonts w:ascii="Cambria" w:hAnsi="Cambria" w:cs="Arial"/>
-                <w:sz w:val="20"/>
-                <w:szCs w:val="20"/>
-              </w:rPr>
-              <w:t xml:space="preserve"> Lectures, Labs and arranged sources for projects</w:t>
-            </w:r>
-            <w:r>
-              <w:rPr>
-                <w:rFonts w:ascii="Cambria" w:hAnsi="Cambria" w:cs="Arial"/>
-                <w:sz w:val="20"/>
-                <w:szCs w:val="20"/>
-              </w:rPr>
-              <w:t xml:space="preserve"> and internships for students &amp; </w:t>
-            </w:r>
-            <w:r>
-              <w:rPr>
-                <w:rFonts w:ascii="Cambria" w:hAnsi="Cambria" w:cs="Arial"/>
-                <w:sz w:val="20"/>
-                <w:szCs w:val="20"/>
-              </w:rPr>
-              <w:t>alumni</w:t>
-            </w:r>
-            <w:r>
-              <w:rPr>
-                <w:rFonts w:ascii="Cambria" w:hAnsi="Cambria" w:cs="Arial"/>
-                <w:sz w:val="20"/>
-                <w:szCs w:val="20"/>
-              </w:rPr>
-              <w:t>.</w:t>
-            </w:r>
-          </w:p>
-        </w:tc>
-      </w:tr>
-      <w:tr>
-        <w:trPr>
-          <w:trHeight w:val="468"/>
-        </w:trPr>
-        <w:tc>
-          <w:tcPr>
-            <w:tcW w:w="2340" w:type="dxa"/>
-          </w:tcPr>
-          <w:p>
-            <w:pPr>
-              <w:widowControl w:val="0"/>
-              <w:autoSpaceDE w:val="0"/>
-              <w:autoSpaceDN w:val="0"/>
-              <w:adjustRightInd w:val="0"/>
-              <w:rPr>
-                <w:rFonts w:ascii="Cambria" w:hAnsi="Cambria" w:cs="Arial"/>
-              </w:rPr>
-            </w:pPr>
-            <w:r>
-              <w:rPr>
-                <w:rFonts w:ascii="Cambria" w:hAnsi="Cambria" w:cs="Arial"/>
-              </w:rPr>
-              <w:t>01/2010 – 05/2010</w:t>
-            </w:r>
-          </w:p>
-        </w:tc>
-        <w:tc>
-          <w:tcPr>
-            <w:tcW w:w="9550" w:type="dxa"/>
-          </w:tcPr>
-          <w:p>
-            <w:pPr>
-              <w:widowControl w:val="0"/>
-              <w:autoSpaceDE w:val="0"/>
-              <w:autoSpaceDN w:val="0"/>
-              <w:adjustRightInd w:val="0"/>
-              <w:jc w:val="both"/>
-              <w:rPr>
-                <w:rFonts w:ascii="Cambria" w:hAnsi="Cambria" w:cs="Arial"/>
-              </w:rPr>
-            </w:pPr>
-            <w:r>
-              <w:rPr>
-                <w:rFonts w:ascii="Cambria" w:hAnsi="Cambria" w:cs="Arial"/>
-                <w:b/>
-                <w:i/>
-                <w:color w:val="808080" w:themeColor="background1" w:themeShade="80"/>
-              </w:rPr>
-              <w:t>Project Intern,</w:t>
-            </w:r>
-            <w:r>
-              <w:rPr>
-                <w:rFonts w:ascii="Cambria" w:hAnsi="Cambria" w:cs="Arial"/>
-              </w:rPr>
-              <w:t xml:space="preserve"> </w:t>
-            </w:r>
-            <w:r>
-              <w:rPr>
-                <w:rFonts w:ascii="Cambria" w:hAnsi="Cambria" w:cs="Arial"/>
-                <w:b/>
-              </w:rPr>
-              <w:t>Oo</w:t>
-            </w:r>
-            <w:r>
-              <w:rPr>
-                <w:rFonts w:ascii="Cambria" w:hAnsi="Cambria" w:cs="Arial"/>
-                <w:b/>
-              </w:rPr>
-              <w:t>rja Tech, Pune INDIA</w:t>
-            </w:r>
-          </w:p>
-          <w:p>
-            <w:pPr>
-              <w:pStyle w:val="ListParagraph"/>
-              <w:widowControl w:val="0"/>
-              <w:numPr>
-                <w:ilvl w:val="0"/>
-                <w:numId w:val="15"/>
-              </w:numPr>
-              <w:autoSpaceDE w:val="0"/>
-              <w:autoSpaceDN w:val="0"/>
-              <w:adjustRightInd w:val="0"/>
-              <w:ind w:left="342" w:hanging="270"/>
-              <w:jc w:val="both"/>
-              <w:rPr>
-                <w:rFonts w:ascii="Cambria" w:hAnsi="Cambria" w:cs="Arial"/>
-                <w:sz w:val="20"/>
-                <w:szCs w:val="20"/>
-              </w:rPr>
-            </w:pPr>
-            <w:r>
-              <w:rPr>
-                <w:rFonts w:ascii="Cambria" w:hAnsi="Cambria" w:cs="Arial"/>
-                <w:sz w:val="20"/>
-                <w:szCs w:val="20"/>
-              </w:rPr>
-              <w:t>Lead</w:t>
-            </w:r>
-            <w:r>
-              <w:rPr>
-                <w:rFonts w:ascii="Cambria" w:hAnsi="Cambria" w:cs="Arial"/>
-                <w:sz w:val="20"/>
-                <w:szCs w:val="20"/>
-              </w:rPr>
-              <w:t xml:space="preserve"> of</w:t>
-            </w:r>
-            <w:r>
-              <w:rPr>
-                <w:rFonts w:ascii="Cambria" w:hAnsi="Cambria" w:cs="Arial"/>
-                <w:sz w:val="20"/>
-                <w:szCs w:val="20"/>
-              </w:rPr>
-              <w:t xml:space="preserve"> a group project on </w:t>
-            </w:r>
-            <w:r>
-              <w:rPr>
-                <w:rFonts w:ascii="Cambria" w:hAnsi="Cambria" w:cs="Arial"/>
-                <w:b/>
-                <w:bCs/>
-                <w:i/>
-                <w:sz w:val="20"/>
-                <w:szCs w:val="20"/>
-              </w:rPr>
-              <w:t>IRIS AUT</w:t>
-            </w:r>
-            <w:r>
-              <w:rPr>
-                <w:rFonts w:ascii="Cambria" w:hAnsi="Cambria" w:cs="Arial"/>
-                <w:b/>
-                <w:bCs/>
-                <w:i/>
-                <w:sz w:val="20"/>
-                <w:szCs w:val="20"/>
-              </w:rPr>
-              <w:t>HENTICATION &amp; RECOGNITION SYSTEM</w:t>
             </w:r>
           </w:p>
         </w:tc>
@@ -3409,8 +3170,6 @@
         </w:rPr>
         <w:t xml:space="preserve"> Coursera</w:t>
       </w:r>
-      <w:bookmarkStart w:id="0" w:name="_GoBack"/>
-      <w:bookmarkEnd w:id="0"/>
     </w:p>
     <w:sectPr>
       <w:pgSz w:w="12240" w:h="15840"/>
@@ -3423,7 +3182,7 @@
 </file>
 
 <file path=word/numbering.xml><?xml version="1.0" encoding="utf-8"?>
-<w:numbering xmlns:wpc="http://schemas.microsoft.com/office/word/2010/wordprocessingCanvas" xmlns:mc="http://schemas.openxmlformats.org/markup-compatibility/2006" xmlns:o="urn:schemas-microsoft-com:office:office" xmlns:r="http://schemas.openxmlformats.org/officeDocument/2006/relationships" xmlns:m="http://schemas.openxmlformats.org/officeDocument/2006/math" xmlns:v="urn:schemas-microsoft-com:vml" xmlns:wp14="http://schemas.microsoft.com/office/word/2010/wordprocessingDrawing" xmlns:wp="http://schemas.openxmlformats.org/drawingml/2006/wordprocessingDrawing" xmlns:w10="urn:schemas-microsoft-com:office:word" xmlns:w="http://schemas.openxmlformats.org/wordprocessingml/2006/main" xmlns:w14="http://schemas.microsoft.com/office/word/2010/wordml" xmlns:w15="http://schemas.microsoft.com/office/word/2012/wordml" xmlns:wpg="http://schemas.microsoft.com/office/word/2010/wordprocessingGroup" xmlns:wpi="http://schemas.microsoft.com/office/word/2010/wordprocessingInk" xmlns:wne="http://schemas.microsoft.com/office/word/2006/wordml" xmlns:wps="http://schemas.microsoft.com/office/word/2010/wordprocessingShape" mc:Ignorable="w14 w15 wp14">
+<w:numbering xmlns:wpc="http://schemas.microsoft.com/office/word/2010/wordprocessingCanvas" xmlns:mo="http://schemas.microsoft.com/office/mac/office/2008/main" xmlns:mc="http://schemas.openxmlformats.org/markup-compatibility/2006" xmlns:mv="urn:schemas-microsoft-com:mac:vml" xmlns:o="urn:schemas-microsoft-com:office:office" xmlns:r="http://schemas.openxmlformats.org/officeDocument/2006/relationships" xmlns:m="http://schemas.openxmlformats.org/officeDocument/2006/math" xmlns:v="urn:schemas-microsoft-com:vml" xmlns:wp14="http://schemas.microsoft.com/office/word/2010/wordprocessingDrawing" xmlns:wp="http://schemas.openxmlformats.org/drawingml/2006/wordprocessingDrawing" xmlns:w10="urn:schemas-microsoft-com:office:word" xmlns:w="http://schemas.openxmlformats.org/wordprocessingml/2006/main" xmlns:w14="http://schemas.microsoft.com/office/word/2010/wordml" xmlns:wpg="http://schemas.microsoft.com/office/word/2010/wordprocessingGroup" xmlns:wpi="http://schemas.microsoft.com/office/word/2010/wordprocessingInk" xmlns:wne="http://schemas.microsoft.com/office/word/2006/wordml" xmlns:wps="http://schemas.microsoft.com/office/word/2010/wordprocessingShape" mc:Ignorable="w14 wp14">
   <w:numPicBullet w:numPicBulletId="0">
     <w:pict>
       <v:shapetype id="_x0000_t75" coordsize="21600,21600" o:spt="75" o:preferrelative="t" path="m@4@5l@4@11@9@11@9@5xe" filled="f" stroked="f">
@@ -3445,7 +3204,7 @@
         <v:path o:extrusionok="f" gradientshapeok="t" o:connecttype="rect"/>
         <o:lock v:ext="edit" aspectratio="t"/>
       </v:shapetype>
-      <v:shape id="_x0000_i1083" type="#_x0000_t75" style="width:11.25pt;height:11.25pt" o:bullet="t">
+      <v:shape id="_x0000_i1026" type="#_x0000_t75" style="width:11.1pt;height:11.1pt" o:bullet="t">
         <v:imagedata r:id="rId1" o:title="msoFC8E"/>
       </v:shape>
     </w:pict>
@@ -5542,7 +5301,7 @@
 </file>
 
 <file path=word/styles.xml><?xml version="1.0" encoding="utf-8"?>
-<w:styles xmlns:mc="http://schemas.openxmlformats.org/markup-compatibility/2006" xmlns:r="http://schemas.openxmlformats.org/officeDocument/2006/relationships" xmlns:w="http://schemas.openxmlformats.org/wordprocessingml/2006/main" xmlns:w14="http://schemas.microsoft.com/office/word/2010/wordml" xmlns:w15="http://schemas.microsoft.com/office/word/2012/wordml" mc:Ignorable="w14 w15">
+<w:styles xmlns:mc="http://schemas.openxmlformats.org/markup-compatibility/2006" xmlns:r="http://schemas.openxmlformats.org/officeDocument/2006/relationships" xmlns:w="http://schemas.openxmlformats.org/wordprocessingml/2006/main" xmlns:w14="http://schemas.microsoft.com/office/word/2010/wordml" mc:Ignorable="w14">
   <w:docDefaults>
     <w:rPrDefault>
       <w:rPr>
@@ -5554,378 +5313,153 @@
     </w:rPrDefault>
     <w:pPrDefault/>
   </w:docDefaults>
-  <w:latentStyles w:defLockedState="0" w:defUIPriority="99" w:defSemiHidden="0" w:defUnhideWhenUsed="0" w:defQFormat="0" w:count="371">
-    <w:lsdException w:name="Normal" w:uiPriority="0" w:qFormat="1"/>
-    <w:lsdException w:name="heading 1" w:uiPriority="9" w:qFormat="1"/>
-    <w:lsdException w:name="heading 2" w:semiHidden="1" w:uiPriority="9" w:unhideWhenUsed="1" w:qFormat="1"/>
-    <w:lsdException w:name="heading 3" w:semiHidden="1" w:uiPriority="9" w:unhideWhenUsed="1" w:qFormat="1"/>
-    <w:lsdException w:name="heading 4" w:semiHidden="1" w:uiPriority="9" w:unhideWhenUsed="1" w:qFormat="1"/>
-    <w:lsdException w:name="heading 5" w:semiHidden="1" w:uiPriority="9" w:unhideWhenUsed="1" w:qFormat="1"/>
-    <w:lsdException w:name="heading 6" w:semiHidden="1" w:uiPriority="9" w:unhideWhenUsed="1" w:qFormat="1"/>
-    <w:lsdException w:name="heading 7" w:semiHidden="1" w:uiPriority="9" w:unhideWhenUsed="1" w:qFormat="1"/>
-    <w:lsdException w:name="heading 8" w:semiHidden="1" w:uiPriority="9" w:unhideWhenUsed="1" w:qFormat="1"/>
-    <w:lsdException w:name="heading 9" w:semiHidden="1" w:uiPriority="9" w:unhideWhenUsed="1" w:qFormat="1"/>
-    <w:lsdException w:name="index 1" w:semiHidden="1" w:unhideWhenUsed="1"/>
-    <w:lsdException w:name="index 2" w:semiHidden="1" w:unhideWhenUsed="1"/>
-    <w:lsdException w:name="index 3" w:semiHidden="1" w:unhideWhenUsed="1"/>
-    <w:lsdException w:name="index 4" w:semiHidden="1" w:unhideWhenUsed="1"/>
-    <w:lsdException w:name="index 5" w:semiHidden="1" w:unhideWhenUsed="1"/>
-    <w:lsdException w:name="index 6" w:semiHidden="1" w:unhideWhenUsed="1"/>
-    <w:lsdException w:name="index 7" w:semiHidden="1" w:unhideWhenUsed="1"/>
-    <w:lsdException w:name="index 8" w:semiHidden="1" w:unhideWhenUsed="1"/>
-    <w:lsdException w:name="index 9" w:semiHidden="1" w:unhideWhenUsed="1"/>
-    <w:lsdException w:name="toc 1" w:semiHidden="1" w:uiPriority="39" w:unhideWhenUsed="1"/>
-    <w:lsdException w:name="toc 2" w:semiHidden="1" w:uiPriority="39" w:unhideWhenUsed="1"/>
-    <w:lsdException w:name="toc 3" w:semiHidden="1" w:uiPriority="39" w:unhideWhenUsed="1"/>
-    <w:lsdException w:name="toc 4" w:semiHidden="1" w:uiPriority="39" w:unhideWhenUsed="1"/>
-    <w:lsdException w:name="toc 5" w:semiHidden="1" w:uiPriority="39" w:unhideWhenUsed="1"/>
-    <w:lsdException w:name="toc 6" w:semiHidden="1" w:uiPriority="39" w:unhideWhenUsed="1"/>
-    <w:lsdException w:name="toc 7" w:semiHidden="1" w:uiPriority="39" w:unhideWhenUsed="1"/>
-    <w:lsdException w:name="toc 8" w:semiHidden="1" w:uiPriority="39" w:unhideWhenUsed="1"/>
-    <w:lsdException w:name="toc 9" w:semiHidden="1" w:uiPriority="39" w:unhideWhenUsed="1"/>
-    <w:lsdException w:name="Normal Indent" w:semiHidden="1" w:unhideWhenUsed="1"/>
-    <w:lsdException w:name="footnote text" w:semiHidden="1" w:unhideWhenUsed="1"/>
-    <w:lsdException w:name="annotation text" w:semiHidden="1" w:unhideWhenUsed="1"/>
-    <w:lsdException w:name="header" w:semiHidden="1" w:unhideWhenUsed="1"/>
-    <w:lsdException w:name="footer" w:semiHidden="1" w:unhideWhenUsed="1"/>
-    <w:lsdException w:name="index heading" w:semiHidden="1" w:unhideWhenUsed="1"/>
-    <w:lsdException w:name="caption" w:semiHidden="1" w:uiPriority="35" w:unhideWhenUsed="1" w:qFormat="1"/>
-    <w:lsdException w:name="table of figures" w:semiHidden="1" w:unhideWhenUsed="1"/>
-    <w:lsdException w:name="envelope address" w:semiHidden="1" w:unhideWhenUsed="1"/>
-    <w:lsdException w:name="envelope return" w:semiHidden="1" w:unhideWhenUsed="1"/>
-    <w:lsdException w:name="footnote reference" w:semiHidden="1" w:unhideWhenUsed="1"/>
-    <w:lsdException w:name="annotation reference" w:semiHidden="1" w:unhideWhenUsed="1"/>
-    <w:lsdException w:name="line number" w:semiHidden="1" w:unhideWhenUsed="1"/>
-    <w:lsdException w:name="page number" w:semiHidden="1" w:unhideWhenUsed="1"/>
-    <w:lsdException w:name="endnote reference" w:semiHidden="1" w:unhideWhenUsed="1"/>
-    <w:lsdException w:name="endnote text" w:semiHidden="1" w:unhideWhenUsed="1"/>
-    <w:lsdException w:name="table of authorities" w:semiHidden="1" w:unhideWhenUsed="1"/>
-    <w:lsdException w:name="macro" w:semiHidden="1" w:unhideWhenUsed="1"/>
-    <w:lsdException w:name="toa heading" w:semiHidden="1" w:unhideWhenUsed="1"/>
-    <w:lsdException w:name="List" w:semiHidden="1" w:unhideWhenUsed="1"/>
-    <w:lsdException w:name="List Bullet" w:semiHidden="1" w:unhideWhenUsed="1"/>
-    <w:lsdException w:name="List Number" w:semiHidden="1" w:unhideWhenUsed="1"/>
-    <w:lsdException w:name="List 2" w:semiHidden="1" w:unhideWhenUsed="1"/>
-    <w:lsdException w:name="List 3" w:semiHidden="1" w:unhideWhenUsed="1"/>
-    <w:lsdException w:name="List 4" w:semiHidden="1" w:unhideWhenUsed="1"/>
-    <w:lsdException w:name="List 5" w:semiHidden="1" w:unhideWhenUsed="1"/>
-    <w:lsdException w:name="List Bullet 2" w:semiHidden="1" w:unhideWhenUsed="1"/>
-    <w:lsdException w:name="List Bullet 3" w:semiHidden="1" w:unhideWhenUsed="1"/>
-    <w:lsdException w:name="List Bullet 4" w:semiHidden="1" w:unhideWhenUsed="1"/>
-    <w:lsdException w:name="List Bullet 5" w:semiHidden="1" w:unhideWhenUsed="1"/>
-    <w:lsdException w:name="List Number 2" w:semiHidden="1" w:unhideWhenUsed="1"/>
-    <w:lsdException w:name="List Number 3" w:semiHidden="1" w:unhideWhenUsed="1"/>
-    <w:lsdException w:name="List Number 4" w:semiHidden="1" w:unhideWhenUsed="1"/>
-    <w:lsdException w:name="List Number 5" w:semiHidden="1" w:unhideWhenUsed="1"/>
-    <w:lsdException w:name="Title" w:uiPriority="10" w:qFormat="1"/>
-    <w:lsdException w:name="Closing" w:semiHidden="1" w:unhideWhenUsed="1"/>
-    <w:lsdException w:name="Signature" w:semiHidden="1" w:unhideWhenUsed="1"/>
-    <w:lsdException w:name="Default Paragraph Font" w:semiHidden="1" w:uiPriority="1" w:unhideWhenUsed="1"/>
-    <w:lsdException w:name="Body Text" w:semiHidden="1" w:unhideWhenUsed="1"/>
-    <w:lsdException w:name="Body Text Indent" w:semiHidden="1" w:unhideWhenUsed="1"/>
-    <w:lsdException w:name="List Continue" w:semiHidden="1" w:unhideWhenUsed="1"/>
-    <w:lsdException w:name="List Continue 2" w:semiHidden="1" w:unhideWhenUsed="1"/>
-    <w:lsdException w:name="List Continue 3" w:semiHidden="1" w:unhideWhenUsed="1"/>
-    <w:lsdException w:name="List Continue 4" w:semiHidden="1" w:unhideWhenUsed="1"/>
-    <w:lsdException w:name="List Continue 5" w:semiHidden="1" w:unhideWhenUsed="1"/>
-    <w:lsdException w:name="Message Header" w:semiHidden="1" w:unhideWhenUsed="1"/>
-    <w:lsdException w:name="Subtitle" w:uiPriority="11" w:qFormat="1"/>
-    <w:lsdException w:name="Salutation" w:semiHidden="1" w:unhideWhenUsed="1"/>
-    <w:lsdException w:name="Date" w:semiHidden="1" w:unhideWhenUsed="1"/>
-    <w:lsdException w:name="Body Text First Indent" w:semiHidden="1" w:unhideWhenUsed="1"/>
-    <w:lsdException w:name="Body Text First Indent 2" w:semiHidden="1" w:unhideWhenUsed="1"/>
-    <w:lsdException w:name="Note Heading" w:semiHidden="1" w:unhideWhenUsed="1"/>
-    <w:lsdException w:name="Body Text 2" w:semiHidden="1" w:unhideWhenUsed="1"/>
-    <w:lsdException w:name="Body Text 3" w:semiHidden="1" w:unhideWhenUsed="1"/>
-    <w:lsdException w:name="Body Text Indent 2" w:semiHidden="1" w:unhideWhenUsed="1"/>
-    <w:lsdException w:name="Body Text Indent 3" w:semiHidden="1" w:unhideWhenUsed="1"/>
-    <w:lsdException w:name="Block Text" w:semiHidden="1" w:unhideWhenUsed="1"/>
-    <w:lsdException w:name="Hyperlink" w:semiHidden="1" w:unhideWhenUsed="1"/>
-    <w:lsdException w:name="FollowedHyperlink" w:semiHidden="1" w:unhideWhenUsed="1"/>
-    <w:lsdException w:name="Strong" w:uiPriority="22" w:qFormat="1"/>
-    <w:lsdException w:name="Emphasis" w:uiPriority="20" w:qFormat="1"/>
-    <w:lsdException w:name="Document Map" w:semiHidden="1" w:unhideWhenUsed="1"/>
-    <w:lsdException w:name="Plain Text" w:semiHidden="1" w:unhideWhenUsed="1"/>
-    <w:lsdException w:name="E-mail Signature" w:semiHidden="1" w:unhideWhenUsed="1"/>
-    <w:lsdException w:name="HTML Top of Form" w:semiHidden="1" w:unhideWhenUsed="1"/>
-    <w:lsdException w:name="HTML Bottom of Form" w:semiHidden="1" w:unhideWhenUsed="1"/>
-    <w:lsdException w:name="Normal (Web)" w:semiHidden="1" w:unhideWhenUsed="1"/>
-    <w:lsdException w:name="HTML Acronym" w:semiHidden="1" w:unhideWhenUsed="1"/>
-    <w:lsdException w:name="HTML Address" w:semiHidden="1" w:unhideWhenUsed="1"/>
-    <w:lsdException w:name="HTML Cite" w:semiHidden="1" w:unhideWhenUsed="1"/>
-    <w:lsdException w:name="HTML Code" w:semiHidden="1" w:unhideWhenUsed="1"/>
-    <w:lsdException w:name="HTML Definition" w:semiHidden="1" w:unhideWhenUsed="1"/>
-    <w:lsdException w:name="HTML Keyboard" w:semiHidden="1" w:unhideWhenUsed="1"/>
-    <w:lsdException w:name="HTML Preformatted" w:semiHidden="1" w:unhideWhenUsed="1"/>
-    <w:lsdException w:name="HTML Sample" w:semiHidden="1" w:unhideWhenUsed="1"/>
-    <w:lsdException w:name="HTML Typewriter" w:semiHidden="1" w:unhideWhenUsed="1"/>
-    <w:lsdException w:name="HTML Variable" w:semiHidden="1" w:unhideWhenUsed="1"/>
-    <w:lsdException w:name="Normal Table" w:semiHidden="1" w:unhideWhenUsed="1"/>
-    <w:lsdException w:name="annotation subject" w:semiHidden="1" w:unhideWhenUsed="1"/>
-    <w:lsdException w:name="No List" w:semiHidden="1" w:unhideWhenUsed="1"/>
-    <w:lsdException w:name="Outline List 1" w:semiHidden="1" w:unhideWhenUsed="1"/>
-    <w:lsdException w:name="Outline List 2" w:semiHidden="1" w:unhideWhenUsed="1"/>
-    <w:lsdException w:name="Outline List 3" w:semiHidden="1" w:unhideWhenUsed="1"/>
-    <w:lsdException w:name="Table Simple 1" w:semiHidden="1" w:unhideWhenUsed="1"/>
-    <w:lsdException w:name="Table Simple 2" w:semiHidden="1" w:unhideWhenUsed="1"/>
-    <w:lsdException w:name="Table Simple 3" w:semiHidden="1" w:unhideWhenUsed="1"/>
-    <w:lsdException w:name="Table Classic 1" w:semiHidden="1" w:unhideWhenUsed="1"/>
-    <w:lsdException w:name="Table Classic 2" w:semiHidden="1" w:unhideWhenUsed="1"/>
-    <w:lsdException w:name="Table Classic 3" w:semiHidden="1" w:unhideWhenUsed="1"/>
-    <w:lsdException w:name="Table Classic 4" w:semiHidden="1" w:unhideWhenUsed="1"/>
-    <w:lsdException w:name="Table Colorful 1" w:semiHidden="1" w:unhideWhenUsed="1"/>
-    <w:lsdException w:name="Table Colorful 2" w:semiHidden="1" w:unhideWhenUsed="1"/>
-    <w:lsdException w:name="Table Colorful 3" w:semiHidden="1" w:unhideWhenUsed="1"/>
-    <w:lsdException w:name="Table Columns 1" w:semiHidden="1" w:unhideWhenUsed="1"/>
-    <w:lsdException w:name="Table Columns 2" w:semiHidden="1" w:unhideWhenUsed="1"/>
-    <w:lsdException w:name="Table Columns 3" w:semiHidden="1" w:unhideWhenUsed="1"/>
-    <w:lsdException w:name="Table Columns 4" w:semiHidden="1" w:unhideWhenUsed="1"/>
-    <w:lsdException w:name="Table Columns 5" w:semiHidden="1" w:unhideWhenUsed="1"/>
-    <w:lsdException w:name="Table Grid 1" w:semiHidden="1" w:unhideWhenUsed="1"/>
-    <w:lsdException w:name="Table Grid 2" w:semiHidden="1" w:unhideWhenUsed="1"/>
-    <w:lsdException w:name="Table Grid 3" w:semiHidden="1" w:unhideWhenUsed="1"/>
-    <w:lsdException w:name="Table Grid 4" w:semiHidden="1" w:unhideWhenUsed="1"/>
-    <w:lsdException w:name="Table Grid 5" w:semiHidden="1" w:unhideWhenUsed="1"/>
-    <w:lsdException w:name="Table Grid 6" w:semiHidden="1" w:unhideWhenUsed="1"/>
-    <w:lsdException w:name="Table Grid 7" w:semiHidden="1" w:unhideWhenUsed="1"/>
-    <w:lsdException w:name="Table Grid 8" w:semiHidden="1" w:unhideWhenUsed="1"/>
-    <w:lsdException w:name="Table List 1" w:semiHidden="1" w:unhideWhenUsed="1"/>
-    <w:lsdException w:name="Table List 2" w:semiHidden="1" w:unhideWhenUsed="1"/>
-    <w:lsdException w:name="Table List 3" w:semiHidden="1" w:unhideWhenUsed="1"/>
-    <w:lsdException w:name="Table List 4" w:semiHidden="1" w:unhideWhenUsed="1"/>
-    <w:lsdException w:name="Table List 5" w:semiHidden="1" w:unhideWhenUsed="1"/>
-    <w:lsdException w:name="Table List 6" w:semiHidden="1" w:unhideWhenUsed="1"/>
-    <w:lsdException w:name="Table List 7" w:semiHidden="1" w:unhideWhenUsed="1"/>
-    <w:lsdException w:name="Table List 8" w:semiHidden="1" w:unhideWhenUsed="1"/>
-    <w:lsdException w:name="Table 3D effects 1" w:semiHidden="1" w:unhideWhenUsed="1"/>
-    <w:lsdException w:name="Table 3D effects 2" w:semiHidden="1" w:unhideWhenUsed="1"/>
-    <w:lsdException w:name="Table 3D effects 3" w:semiHidden="1" w:unhideWhenUsed="1"/>
-    <w:lsdException w:name="Table Contemporary" w:semiHidden="1" w:unhideWhenUsed="1"/>
-    <w:lsdException w:name="Table Elegant" w:semiHidden="1" w:unhideWhenUsed="1"/>
-    <w:lsdException w:name="Table Professional" w:semiHidden="1" w:unhideWhenUsed="1"/>
-    <w:lsdException w:name="Table Subtle 1" w:semiHidden="1" w:unhideWhenUsed="1"/>
-    <w:lsdException w:name="Table Subtle 2" w:semiHidden="1" w:unhideWhenUsed="1"/>
-    <w:lsdException w:name="Table Web 1" w:semiHidden="1" w:unhideWhenUsed="1"/>
-    <w:lsdException w:name="Table Web 2" w:semiHidden="1" w:unhideWhenUsed="1"/>
-    <w:lsdException w:name="Table Web 3" w:semiHidden="1" w:unhideWhenUsed="1"/>
-    <w:lsdException w:name="Balloon Text" w:semiHidden="1" w:unhideWhenUsed="1"/>
-    <w:lsdException w:name="Table Grid" w:uiPriority="39"/>
-    <w:lsdException w:name="Table Theme" w:semiHidden="1" w:unhideWhenUsed="1"/>
-    <w:lsdException w:name="Placeholder Text" w:semiHidden="1"/>
-    <w:lsdException w:name="No Spacing" w:uiPriority="1" w:qFormat="1"/>
-    <w:lsdException w:name="Light Shading" w:uiPriority="60"/>
-    <w:lsdException w:name="Light List" w:uiPriority="61"/>
-    <w:lsdException w:name="Light Grid" w:uiPriority="62"/>
-    <w:lsdException w:name="Medium Shading 1" w:uiPriority="63"/>
-    <w:lsdException w:name="Medium Shading 2" w:uiPriority="64"/>
-    <w:lsdException w:name="Medium List 1" w:uiPriority="65"/>
-    <w:lsdException w:name="Medium List 2" w:uiPriority="66"/>
-    <w:lsdException w:name="Medium Grid 1" w:uiPriority="67"/>
-    <w:lsdException w:name="Medium Grid 2" w:uiPriority="68"/>
-    <w:lsdException w:name="Medium Grid 3" w:uiPriority="69"/>
-    <w:lsdException w:name="Dark List" w:uiPriority="70"/>
-    <w:lsdException w:name="Colorful Shading" w:uiPriority="71"/>
-    <w:lsdException w:name="Colorful List" w:uiPriority="72"/>
-    <w:lsdException w:name="Colorful Grid" w:uiPriority="73"/>
-    <w:lsdException w:name="Light Shading Accent 1" w:uiPriority="60"/>
-    <w:lsdException w:name="Light List Accent 1" w:uiPriority="61"/>
-    <w:lsdException w:name="Light Grid Accent 1" w:uiPriority="62"/>
-    <w:lsdException w:name="Medium Shading 1 Accent 1" w:uiPriority="63"/>
-    <w:lsdException w:name="Medium Shading 2 Accent 1" w:uiPriority="64"/>
-    <w:lsdException w:name="Medium List 1 Accent 1" w:uiPriority="65"/>
-    <w:lsdException w:name="Revision" w:semiHidden="1"/>
-    <w:lsdException w:name="List Paragraph" w:uiPriority="34" w:qFormat="1"/>
-    <w:lsdException w:name="Quote" w:uiPriority="29" w:qFormat="1"/>
-    <w:lsdException w:name="Intense Quote" w:uiPriority="30" w:qFormat="1"/>
-    <w:lsdException w:name="Medium List 2 Accent 1" w:uiPriority="66"/>
-    <w:lsdException w:name="Medium Grid 1 Accent 1" w:uiPriority="67"/>
-    <w:lsdException w:name="Medium Grid 2 Accent 1" w:uiPriority="68"/>
-    <w:lsdException w:name="Medium Grid 3 Accent 1" w:uiPriority="69"/>
-    <w:lsdException w:name="Dark List Accent 1" w:uiPriority="70"/>
-    <w:lsdException w:name="Colorful Shading Accent 1" w:uiPriority="71"/>
-    <w:lsdException w:name="Colorful List Accent 1" w:uiPriority="72"/>
-    <w:lsdException w:name="Colorful Grid Accent 1" w:uiPriority="73"/>
-    <w:lsdException w:name="Light Shading Accent 2" w:uiPriority="60"/>
-    <w:lsdException w:name="Light List Accent 2" w:uiPriority="61"/>
-    <w:lsdException w:name="Light Grid Accent 2" w:uiPriority="62"/>
-    <w:lsdException w:name="Medium Shading 1 Accent 2" w:uiPriority="63"/>
-    <w:lsdException w:name="Medium Shading 2 Accent 2" w:uiPriority="64"/>
-    <w:lsdException w:name="Medium List 1 Accent 2" w:uiPriority="65"/>
-    <w:lsdException w:name="Medium List 2 Accent 2" w:uiPriority="66"/>
-    <w:lsdException w:name="Medium Grid 1 Accent 2" w:uiPriority="67"/>
-    <w:lsdException w:name="Medium Grid 2 Accent 2" w:uiPriority="68"/>
-    <w:lsdException w:name="Medium Grid 3 Accent 2" w:uiPriority="69"/>
-    <w:lsdException w:name="Dark List Accent 2" w:uiPriority="70"/>
-    <w:lsdException w:name="Colorful Shading Accent 2" w:uiPriority="71"/>
-    <w:lsdException w:name="Colorful List Accent 2" w:uiPriority="72"/>
-    <w:lsdException w:name="Colorful Grid Accent 2" w:uiPriority="73"/>
-    <w:lsdException w:name="Light Shading Accent 3" w:uiPriority="60"/>
-    <w:lsdException w:name="Light List Accent 3" w:uiPriority="61"/>
-    <w:lsdException w:name="Light Grid Accent 3" w:uiPriority="62"/>
-    <w:lsdException w:name="Medium Shading 1 Accent 3" w:uiPriority="63"/>
-    <w:lsdException w:name="Medium Shading 2 Accent 3" w:uiPriority="64"/>
-    <w:lsdException w:name="Medium List 1 Accent 3" w:uiPriority="65"/>
-    <w:lsdException w:name="Medium List 2 Accent 3" w:uiPriority="66"/>
-    <w:lsdException w:name="Medium Grid 1 Accent 3" w:uiPriority="67"/>
-    <w:lsdException w:name="Medium Grid 2 Accent 3" w:uiPriority="68"/>
-    <w:lsdException w:name="Medium Grid 3 Accent 3" w:uiPriority="69"/>
-    <w:lsdException w:name="Dark List Accent 3" w:uiPriority="70"/>
-    <w:lsdException w:name="Colorful Shading Accent 3" w:uiPriority="71"/>
-    <w:lsdException w:name="Colorful List Accent 3" w:uiPriority="72"/>
-    <w:lsdException w:name="Colorful Grid Accent 3" w:uiPriority="73"/>
-    <w:lsdException w:name="Light Shading Accent 4" w:uiPriority="60"/>
-    <w:lsdException w:name="Light List Accent 4" w:uiPriority="61"/>
-    <w:lsdException w:name="Light Grid Accent 4" w:uiPriority="62"/>
-    <w:lsdException w:name="Medium Shading 1 Accent 4" w:uiPriority="63"/>
-    <w:lsdException w:name="Medium Shading 2 Accent 4" w:uiPriority="64"/>
-    <w:lsdException w:name="Medium List 1 Accent 4" w:uiPriority="65"/>
-    <w:lsdException w:name="Medium List 2 Accent 4" w:uiPriority="66"/>
-    <w:lsdException w:name="Medium Grid 1 Accent 4" w:uiPriority="67"/>
-    <w:lsdException w:name="Medium Grid 2 Accent 4" w:uiPriority="68"/>
-    <w:lsdException w:name="Medium Grid 3 Accent 4" w:uiPriority="69"/>
-    <w:lsdException w:name="Dark List Accent 4" w:uiPriority="70"/>
-    <w:lsdException w:name="Colorful Shading Accent 4" w:uiPriority="71"/>
-    <w:lsdException w:name="Colorful List Accent 4" w:uiPriority="72"/>
-    <w:lsdException w:name="Colorful Grid Accent 4" w:uiPriority="73"/>
-    <w:lsdException w:name="Light Shading Accent 5" w:uiPriority="60"/>
-    <w:lsdException w:name="Light List Accent 5" w:uiPriority="61"/>
-    <w:lsdException w:name="Light Grid Accent 5" w:uiPriority="62"/>
-    <w:lsdException w:name="Medium Shading 1 Accent 5" w:uiPriority="63"/>
-    <w:lsdException w:name="Medium Shading 2 Accent 5" w:uiPriority="64"/>
-    <w:lsdException w:name="Medium List 1 Accent 5" w:uiPriority="65"/>
-    <w:lsdException w:name="Medium List 2 Accent 5" w:uiPriority="66"/>
-    <w:lsdException w:name="Medium Grid 1 Accent 5" w:uiPriority="67"/>
-    <w:lsdException w:name="Medium Grid 2 Accent 5" w:uiPriority="68"/>
-    <w:lsdException w:name="Medium Grid 3 Accent 5" w:uiPriority="69"/>
-    <w:lsdException w:name="Dark List Accent 5" w:uiPriority="70"/>
-    <w:lsdException w:name="Colorful Shading Accent 5" w:uiPriority="71"/>
-    <w:lsdException w:name="Colorful List Accent 5" w:uiPriority="72"/>
-    <w:lsdException w:name="Colorful Grid Accent 5" w:uiPriority="73"/>
-    <w:lsdException w:name="Light Shading Accent 6" w:uiPriority="60"/>
-    <w:lsdException w:name="Light List Accent 6" w:uiPriority="61"/>
-    <w:lsdException w:name="Light Grid Accent 6" w:uiPriority="62"/>
-    <w:lsdException w:name="Medium Shading 1 Accent 6" w:uiPriority="63"/>
-    <w:lsdException w:name="Medium Shading 2 Accent 6" w:uiPriority="64"/>
-    <w:lsdException w:name="Medium List 1 Accent 6" w:uiPriority="65"/>
-    <w:lsdException w:name="Medium List 2 Accent 6" w:uiPriority="66"/>
-    <w:lsdException w:name="Medium Grid 1 Accent 6" w:uiPriority="67"/>
-    <w:lsdException w:name="Medium Grid 2 Accent 6" w:uiPriority="68"/>
-    <w:lsdException w:name="Medium Grid 3 Accent 6" w:uiPriority="69"/>
-    <w:lsdException w:name="Dark List Accent 6" w:uiPriority="70"/>
-    <w:lsdException w:name="Colorful Shading Accent 6" w:uiPriority="71"/>
-    <w:lsdException w:name="Colorful List Accent 6" w:uiPriority="72"/>
-    <w:lsdException w:name="Colorful Grid Accent 6" w:uiPriority="73"/>
-    <w:lsdException w:name="Subtle Emphasis" w:uiPriority="19" w:qFormat="1"/>
-    <w:lsdException w:name="Intense Emphasis" w:uiPriority="21" w:qFormat="1"/>
-    <w:lsdException w:name="Subtle Reference" w:uiPriority="31" w:qFormat="1"/>
-    <w:lsdException w:name="Intense Reference" w:uiPriority="32" w:qFormat="1"/>
-    <w:lsdException w:name="Book Title" w:uiPriority="33" w:qFormat="1"/>
-    <w:lsdException w:name="Bibliography" w:semiHidden="1" w:uiPriority="37" w:unhideWhenUsed="1"/>
-    <w:lsdException w:name="TOC Heading" w:semiHidden="1" w:uiPriority="39" w:unhideWhenUsed="1" w:qFormat="1"/>
-    <w:lsdException w:name="Plain Table 1" w:uiPriority="41"/>
-    <w:lsdException w:name="Plain Table 2" w:uiPriority="42"/>
-    <w:lsdException w:name="Plain Table 3" w:uiPriority="43"/>
-    <w:lsdException w:name="Plain Table 4" w:uiPriority="44"/>
-    <w:lsdException w:name="Plain Table 5" w:uiPriority="45"/>
-    <w:lsdException w:name="Grid Table Light" w:uiPriority="40"/>
-    <w:lsdException w:name="Grid Table 1 Light" w:uiPriority="46"/>
-    <w:lsdException w:name="Grid Table 2" w:uiPriority="47"/>
-    <w:lsdException w:name="Grid Table 3" w:uiPriority="48"/>
-    <w:lsdException w:name="Grid Table 4" w:uiPriority="49"/>
-    <w:lsdException w:name="Grid Table 5 Dark" w:uiPriority="50"/>
-    <w:lsdException w:name="Grid Table 6 Colorful" w:uiPriority="51"/>
-    <w:lsdException w:name="Grid Table 7 Colorful" w:uiPriority="52"/>
-    <w:lsdException w:name="Grid Table 1 Light Accent 1" w:uiPriority="46"/>
-    <w:lsdException w:name="Grid Table 2 Accent 1" w:uiPriority="47"/>
-    <w:lsdException w:name="Grid Table 3 Accent 1" w:uiPriority="48"/>
-    <w:lsdException w:name="Grid Table 4 Accent 1" w:uiPriority="49"/>
-    <w:lsdException w:name="Grid Table 5 Dark Accent 1" w:uiPriority="50"/>
-    <w:lsdException w:name="Grid Table 6 Colorful Accent 1" w:uiPriority="51"/>
-    <w:lsdException w:name="Grid Table 7 Colorful Accent 1" w:uiPriority="52"/>
-    <w:lsdException w:name="Grid Table 1 Light Accent 2" w:uiPriority="46"/>
-    <w:lsdException w:name="Grid Table 2 Accent 2" w:uiPriority="47"/>
-    <w:lsdException w:name="Grid Table 3 Accent 2" w:uiPriority="48"/>
-    <w:lsdException w:name="Grid Table 4 Accent 2" w:uiPriority="49"/>
-    <w:lsdException w:name="Grid Table 5 Dark Accent 2" w:uiPriority="50"/>
-    <w:lsdException w:name="Grid Table 6 Colorful Accent 2" w:uiPriority="51"/>
-    <w:lsdException w:name="Grid Table 7 Colorful Accent 2" w:uiPriority="52"/>
-    <w:lsdException w:name="Grid Table 1 Light Accent 3" w:uiPriority="46"/>
-    <w:lsdException w:name="Grid Table 2 Accent 3" w:uiPriority="47"/>
-    <w:lsdException w:name="Grid Table 3 Accent 3" w:uiPriority="48"/>
-    <w:lsdException w:name="Grid Table 4 Accent 3" w:uiPriority="49"/>
-    <w:lsdException w:name="Grid Table 5 Dark Accent 3" w:uiPriority="50"/>
-    <w:lsdException w:name="Grid Table 6 Colorful Accent 3" w:uiPriority="51"/>
-    <w:lsdException w:name="Grid Table 7 Colorful Accent 3" w:uiPriority="52"/>
-    <w:lsdException w:name="Grid Table 1 Light Accent 4" w:uiPriority="46"/>
-    <w:lsdException w:name="Grid Table 2 Accent 4" w:uiPriority="47"/>
-    <w:lsdException w:name="Grid Table 3 Accent 4" w:uiPriority="48"/>
-    <w:lsdException w:name="Grid Table 4 Accent 4" w:uiPriority="49"/>
-    <w:lsdException w:name="Grid Table 5 Dark Accent 4" w:uiPriority="50"/>
-    <w:lsdException w:name="Grid Table 6 Colorful Accent 4" w:uiPriority="51"/>
-    <w:lsdException w:name="Grid Table 7 Colorful Accent 4" w:uiPriority="52"/>
-    <w:lsdException w:name="Grid Table 1 Light Accent 5" w:uiPriority="46"/>
-    <w:lsdException w:name="Grid Table 2 Accent 5" w:uiPriority="47"/>
-    <w:lsdException w:name="Grid Table 3 Accent 5" w:uiPriority="48"/>
-    <w:lsdException w:name="Grid Table 4 Accent 5" w:uiPriority="49"/>
-    <w:lsdException w:name="Grid Table 5 Dark Accent 5" w:uiPriority="50"/>
-    <w:lsdException w:name="Grid Table 6 Colorful Accent 5" w:uiPriority="51"/>
-    <w:lsdException w:name="Grid Table 7 Colorful Accent 5" w:uiPriority="52"/>
-    <w:lsdException w:name="Grid Table 1 Light Accent 6" w:uiPriority="46"/>
-    <w:lsdException w:name="Grid Table 2 Accent 6" w:uiPriority="47"/>
-    <w:lsdException w:name="Grid Table 3 Accent 6" w:uiPriority="48"/>
-    <w:lsdException w:name="Grid Table 4 Accent 6" w:uiPriority="49"/>
-    <w:lsdException w:name="Grid Table 5 Dark Accent 6" w:uiPriority="50"/>
-    <w:lsdException w:name="Grid Table 6 Colorful Accent 6" w:uiPriority="51"/>
-    <w:lsdException w:name="Grid Table 7 Colorful Accent 6" w:uiPriority="52"/>
-    <w:lsdException w:name="List Table 1 Light" w:uiPriority="46"/>
-    <w:lsdException w:name="List Table 2" w:uiPriority="47"/>
-    <w:lsdException w:name="List Table 3" w:uiPriority="48"/>
-    <w:lsdException w:name="List Table 4" w:uiPriority="49"/>
-    <w:lsdException w:name="List Table 5 Dark" w:uiPriority="50"/>
-    <w:lsdException w:name="List Table 6 Colorful" w:uiPriority="51"/>
-    <w:lsdException w:name="List Table 7 Colorful" w:uiPriority="52"/>
-    <w:lsdException w:name="List Table 1 Light Accent 1" w:uiPriority="46"/>
-    <w:lsdException w:name="List Table 2 Accent 1" w:uiPriority="47"/>
-    <w:lsdException w:name="List Table 3 Accent 1" w:uiPriority="48"/>
-    <w:lsdException w:name="List Table 4 Accent 1" w:uiPriority="49"/>
-    <w:lsdException w:name="List Table 5 Dark Accent 1" w:uiPriority="50"/>
-    <w:lsdException w:name="List Table 6 Colorful Accent 1" w:uiPriority="51"/>
-    <w:lsdException w:name="List Table 7 Colorful Accent 1" w:uiPriority="52"/>
-    <w:lsdException w:name="List Table 1 Light Accent 2" w:uiPriority="46"/>
-    <w:lsdException w:name="List Table 2 Accent 2" w:uiPriority="47"/>
-    <w:lsdException w:name="List Table 3 Accent 2" w:uiPriority="48"/>
-    <w:lsdException w:name="List Table 4 Accent 2" w:uiPriority="49"/>
-    <w:lsdException w:name="List Table 5 Dark Accent 2" w:uiPriority="50"/>
-    <w:lsdException w:name="List Table 6 Colorful Accent 2" w:uiPriority="51"/>
-    <w:lsdException w:name="List Table 7 Colorful Accent 2" w:uiPriority="52"/>
-    <w:lsdException w:name="List Table 1 Light Accent 3" w:uiPriority="46"/>
-    <w:lsdException w:name="List Table 2 Accent 3" w:uiPriority="47"/>
-    <w:lsdException w:name="List Table 3 Accent 3" w:uiPriority="48"/>
-    <w:lsdException w:name="List Table 4 Accent 3" w:uiPriority="49"/>
-    <w:lsdException w:name="List Table 5 Dark Accent 3" w:uiPriority="50"/>
-    <w:lsdException w:name="List Table 6 Colorful Accent 3" w:uiPriority="51"/>
-    <w:lsdException w:name="List Table 7 Colorful Accent 3" w:uiPriority="52"/>
-    <w:lsdException w:name="List Table 1 Light Accent 4" w:uiPriority="46"/>
-    <w:lsdException w:name="List Table 2 Accent 4" w:uiPriority="47"/>
-    <w:lsdException w:name="List Table 3 Accent 4" w:uiPriority="48"/>
-    <w:lsdException w:name="List Table 4 Accent 4" w:uiPriority="49"/>
-    <w:lsdException w:name="List Table 5 Dark Accent 4" w:uiPriority="50"/>
-    <w:lsdException w:name="List Table 6 Colorful Accent 4" w:uiPriority="51"/>
-    <w:lsdException w:name="List Table 7 Colorful Accent 4" w:uiPriority="52"/>
-    <w:lsdException w:name="List Table 1 Light Accent 5" w:uiPriority="46"/>
-    <w:lsdException w:name="List Table 2 Accent 5" w:uiPriority="47"/>
-    <w:lsdException w:name="List Table 3 Accent 5" w:uiPriority="48"/>
-    <w:lsdException w:name="List Table 4 Accent 5" w:uiPriority="49"/>
-    <w:lsdException w:name="List Table 5 Dark Accent 5" w:uiPriority="50"/>
-    <w:lsdException w:name="List Table 6 Colorful Accent 5" w:uiPriority="51"/>
-    <w:lsdException w:name="List Table 7 Colorful Accent 5" w:uiPriority="52"/>
-    <w:lsdException w:name="List Table 1 Light Accent 6" w:uiPriority="46"/>
-    <w:lsdException w:name="List Table 2 Accent 6" w:uiPriority="47"/>
-    <w:lsdException w:name="List Table 3 Accent 6" w:uiPriority="48"/>
-    <w:lsdException w:name="List Table 4 Accent 6" w:uiPriority="49"/>
-    <w:lsdException w:name="List Table 5 Dark Accent 6" w:uiPriority="50"/>
-    <w:lsdException w:name="List Table 6 Colorful Accent 6" w:uiPriority="51"/>
-    <w:lsdException w:name="List Table 7 Colorful Accent 6" w:uiPriority="52"/>
+  <w:latentStyles w:defLockedState="0" w:defUIPriority="99" w:defSemiHidden="1" w:defUnhideWhenUsed="1" w:defQFormat="0" w:count="276">
+    <w:lsdException w:name="Normal" w:semiHidden="0" w:uiPriority="0" w:unhideWhenUsed="0" w:qFormat="1"/>
+    <w:lsdException w:name="heading 1" w:semiHidden="0" w:uiPriority="9" w:unhideWhenUsed="0" w:qFormat="1"/>
+    <w:lsdException w:name="heading 2" w:uiPriority="9" w:qFormat="1"/>
+    <w:lsdException w:name="heading 3" w:uiPriority="9" w:qFormat="1"/>
+    <w:lsdException w:name="heading 4" w:uiPriority="9" w:qFormat="1"/>
+    <w:lsdException w:name="heading 5" w:uiPriority="9" w:qFormat="1"/>
+    <w:lsdException w:name="heading 6" w:uiPriority="9" w:qFormat="1"/>
+    <w:lsdException w:name="heading 7" w:uiPriority="9" w:qFormat="1"/>
+    <w:lsdException w:name="heading 8" w:uiPriority="9" w:qFormat="1"/>
+    <w:lsdException w:name="heading 9" w:uiPriority="9" w:qFormat="1"/>
+    <w:lsdException w:name="toc 1" w:uiPriority="39"/>
+    <w:lsdException w:name="toc 2" w:uiPriority="39"/>
+    <w:lsdException w:name="toc 3" w:uiPriority="39"/>
+    <w:lsdException w:name="toc 4" w:uiPriority="39"/>
+    <w:lsdException w:name="toc 5" w:uiPriority="39"/>
+    <w:lsdException w:name="toc 6" w:uiPriority="39"/>
+    <w:lsdException w:name="toc 7" w:uiPriority="39"/>
+    <w:lsdException w:name="toc 8" w:uiPriority="39"/>
+    <w:lsdException w:name="toc 9" w:uiPriority="39"/>
+    <w:lsdException w:name="caption" w:uiPriority="35" w:qFormat="1"/>
+    <w:lsdException w:name="Title" w:semiHidden="0" w:uiPriority="10" w:unhideWhenUsed="0" w:qFormat="1"/>
+    <w:lsdException w:name="Default Paragraph Font" w:uiPriority="1"/>
+    <w:lsdException w:name="Subtitle" w:semiHidden="0" w:uiPriority="11" w:unhideWhenUsed="0" w:qFormat="1"/>
+    <w:lsdException w:name="Strong" w:semiHidden="0" w:uiPriority="22" w:unhideWhenUsed="0" w:qFormat="1"/>
+    <w:lsdException w:name="Emphasis" w:semiHidden="0" w:uiPriority="20" w:unhideWhenUsed="0" w:qFormat="1"/>
+    <w:lsdException w:name="Table Grid" w:semiHidden="0" w:uiPriority="39" w:unhideWhenUsed="0"/>
+    <w:lsdException w:name="Note Level 1" w:semiHidden="0" w:unhideWhenUsed="0"/>
+    <w:lsdException w:name="Note Level 2" w:semiHidden="0" w:unhideWhenUsed="0"/>
+    <w:lsdException w:name="Note Level 3" w:semiHidden="0" w:unhideWhenUsed="0"/>
+    <w:lsdException w:name="Note Level 4" w:semiHidden="0" w:unhideWhenUsed="0"/>
+    <w:lsdException w:name="Note Level 5" w:semiHidden="0" w:unhideWhenUsed="0"/>
+    <w:lsdException w:name="Note Level 6" w:semiHidden="0" w:unhideWhenUsed="0"/>
+    <w:lsdException w:name="Note Level 7" w:semiHidden="0" w:unhideWhenUsed="0"/>
+    <w:lsdException w:name="Note Level 8" w:semiHidden="0" w:unhideWhenUsed="0"/>
+    <w:lsdException w:name="Note Level 9" w:semiHidden="0" w:unhideWhenUsed="0"/>
+    <w:lsdException w:name="Placeholder Text" w:unhideWhenUsed="0"/>
+    <w:lsdException w:name="No Spacing" w:semiHidden="0" w:uiPriority="1" w:unhideWhenUsed="0" w:qFormat="1"/>
+    <w:lsdException w:name="Light Shading" w:semiHidden="0" w:uiPriority="60" w:unhideWhenUsed="0"/>
+    <w:lsdException w:name="Light List" w:semiHidden="0" w:uiPriority="61" w:unhideWhenUsed="0"/>
+    <w:lsdException w:name="Light Grid" w:semiHidden="0" w:uiPriority="62" w:unhideWhenUsed="0"/>
+    <w:lsdException w:name="Medium Shading 1" w:semiHidden="0" w:uiPriority="63" w:unhideWhenUsed="0"/>
+    <w:lsdException w:name="Medium Shading 2" w:semiHidden="0" w:uiPriority="64" w:unhideWhenUsed="0"/>
+    <w:lsdException w:name="Medium List 1" w:semiHidden="0" w:uiPriority="65" w:unhideWhenUsed="0"/>
+    <w:lsdException w:name="Medium List 2" w:semiHidden="0" w:uiPriority="66" w:unhideWhenUsed="0"/>
+    <w:lsdException w:name="Medium Grid 1" w:semiHidden="0" w:uiPriority="67" w:unhideWhenUsed="0"/>
+    <w:lsdException w:name="Medium Grid 2" w:semiHidden="0" w:uiPriority="68" w:unhideWhenUsed="0"/>
+    <w:lsdException w:name="Medium Grid 3" w:semiHidden="0" w:uiPriority="69" w:unhideWhenUsed="0"/>
+    <w:lsdException w:name="Dark List" w:semiHidden="0" w:uiPriority="70" w:unhideWhenUsed="0"/>
+    <w:lsdException w:name="Colorful Shading" w:semiHidden="0" w:uiPriority="71" w:unhideWhenUsed="0"/>
+    <w:lsdException w:name="Colorful List" w:semiHidden="0" w:uiPriority="72" w:unhideWhenUsed="0"/>
+    <w:lsdException w:name="Colorful Grid" w:semiHidden="0" w:uiPriority="73" w:unhideWhenUsed="0"/>
+    <w:lsdException w:name="Light Shading Accent 1" w:semiHidden="0" w:uiPriority="60" w:unhideWhenUsed="0"/>
+    <w:lsdException w:name="Light List Accent 1" w:semiHidden="0" w:uiPriority="61" w:unhideWhenUsed="0"/>
+    <w:lsdException w:name="Light Grid Accent 1" w:semiHidden="0" w:uiPriority="62" w:unhideWhenUsed="0"/>
+    <w:lsdException w:name="Medium Shading 1 Accent 1" w:semiHidden="0" w:uiPriority="63" w:unhideWhenUsed="0"/>
+    <w:lsdException w:name="Medium Shading 2 Accent 1" w:semiHidden="0" w:uiPriority="64" w:unhideWhenUsed="0"/>
+    <w:lsdException w:name="Medium List 1 Accent 1" w:semiHidden="0" w:uiPriority="65" w:unhideWhenUsed="0"/>
+    <w:lsdException w:name="Revision" w:unhideWhenUsed="0"/>
+    <w:lsdException w:name="List Paragraph" w:semiHidden="0" w:uiPriority="34" w:unhideWhenUsed="0" w:qFormat="1"/>
+    <w:lsdException w:name="Quote" w:semiHidden="0" w:uiPriority="29" w:unhideWhenUsed="0" w:qFormat="1"/>
+    <w:lsdException w:name="Intense Quote" w:semiHidden="0" w:uiPriority="30" w:unhideWhenUsed="0" w:qFormat="1"/>
+    <w:lsdException w:name="Medium List 2 Accent 1" w:semiHidden="0" w:uiPriority="66" w:unhideWhenUsed="0"/>
+    <w:lsdException w:name="Medium Grid 1 Accent 1" w:semiHidden="0" w:uiPriority="67" w:unhideWhenUsed="0"/>
+    <w:lsdException w:name="Medium Grid 2 Accent 1" w:semiHidden="0" w:uiPriority="68" w:unhideWhenUsed="0"/>
+    <w:lsdException w:name="Medium Grid 3 Accent 1" w:semiHidden="0" w:uiPriority="69" w:unhideWhenUsed="0"/>
+    <w:lsdException w:name="Dark List Accent 1" w:semiHidden="0" w:uiPriority="70" w:unhideWhenUsed="0"/>
+    <w:lsdException w:name="Colorful Shading Accent 1" w:semiHidden="0" w:uiPriority="71" w:unhideWhenUsed="0"/>
+    <w:lsdException w:name="Colorful List Accent 1" w:semiHidden="0" w:uiPriority="72" w:unhideWhenUsed="0"/>
+    <w:lsdException w:name="Colorful Grid Accent 1" w:semiHidden="0" w:uiPriority="73" w:unhideWhenUsed="0"/>
+    <w:lsdException w:name="Light Shading Accent 2" w:semiHidden="0" w:uiPriority="60" w:unhideWhenUsed="0"/>
+    <w:lsdException w:name="Light List Accent 2" w:semiHidden="0" w:uiPriority="61" w:unhideWhenUsed="0"/>
+    <w:lsdException w:name="Light Grid Accent 2" w:semiHidden="0" w:uiPriority="62" w:unhideWhenUsed="0"/>
+    <w:lsdException w:name="Medium Shading 1 Accent 2" w:semiHidden="0" w:uiPriority="63" w:unhideWhenUsed="0"/>
+    <w:lsdException w:name="Medium Shading 2 Accent 2" w:semiHidden="0" w:uiPriority="64" w:unhideWhenUsed="0"/>
+    <w:lsdException w:name="Medium List 1 Accent 2" w:semiHidden="0" w:uiPriority="65" w:unhideWhenUsed="0"/>
+    <w:lsdException w:name="Medium List 2 Accent 2" w:semiHidden="0" w:uiPriority="66" w:unhideWhenUsed="0"/>
+    <w:lsdException w:name="Medium Grid 1 Accent 2" w:semiHidden="0" w:uiPriority="67" w:unhideWhenUsed="0"/>
+    <w:lsdException w:name="Medium Grid 2 Accent 2" w:semiHidden="0" w:uiPriority="68" w:unhideWhenUsed="0"/>
+    <w:lsdException w:name="Medium Grid 3 Accent 2" w:semiHidden="0" w:uiPriority="69" w:unhideWhenUsed="0"/>
+    <w:lsdException w:name="Dark List Accent 2" w:semiHidden="0" w:uiPriority="70" w:unhideWhenUsed="0"/>
+    <w:lsdException w:name="Colorful Shading Accent 2" w:semiHidden="0" w:uiPriority="71" w:unhideWhenUsed="0"/>
+    <w:lsdException w:name="Colorful List Accent 2" w:semiHidden="0" w:uiPriority="72" w:unhideWhenUsed="0"/>
+    <w:lsdException w:name="Colorful Grid Accent 2" w:semiHidden="0" w:uiPriority="73" w:unhideWhenUsed="0"/>
+    <w:lsdException w:name="Light Shading Accent 3" w:semiHidden="0" w:uiPriority="60" w:unhideWhenUsed="0"/>
+    <w:lsdException w:name="Light List Accent 3" w:semiHidden="0" w:uiPriority="61" w:unhideWhenUsed="0"/>
+    <w:lsdException w:name="Light Grid Accent 3" w:semiHidden="0" w:uiPriority="62" w:unhideWhenUsed="0"/>
+    <w:lsdException w:name="Medium Shading 1 Accent 3" w:semiHidden="0" w:uiPriority="63" w:unhideWhenUsed="0"/>
+    <w:lsdException w:name="Medium Shading 2 Accent 3" w:semiHidden="0" w:uiPriority="64" w:unhideWhenUsed="0"/>
+    <w:lsdException w:name="Medium List 1 Accent 3" w:semiHidden="0" w:uiPriority="65" w:unhideWhenUsed="0"/>
+    <w:lsdException w:name="Medium List 2 Accent 3" w:semiHidden="0" w:uiPriority="66" w:unhideWhenUsed="0"/>
+    <w:lsdException w:name="Medium Grid 1 Accent 3" w:semiHidden="0" w:uiPriority="67" w:unhideWhenUsed="0"/>
+    <w:lsdException w:name="Medium Grid 2 Accent 3" w:semiHidden="0" w:uiPriority="68" w:unhideWhenUsed="0"/>
+    <w:lsdException w:name="Medium Grid 3 Accent 3" w:semiHidden="0" w:uiPriority="69" w:unhideWhenUsed="0"/>
+    <w:lsdException w:name="Dark List Accent 3" w:semiHidden="0" w:uiPriority="70" w:unhideWhenUsed="0"/>
+    <w:lsdException w:name="Colorful Shading Accent 3" w:semiHidden="0" w:uiPriority="71" w:unhideWhenUsed="0"/>
+    <w:lsdException w:name="Colorful List Accent 3" w:semiHidden="0" w:uiPriority="72" w:unhideWhenUsed="0"/>
+    <w:lsdException w:name="Colorful Grid Accent 3" w:semiHidden="0" w:uiPriority="73" w:unhideWhenUsed="0"/>
+    <w:lsdException w:name="Light Shading Accent 4" w:semiHidden="0" w:uiPriority="60" w:unhideWhenUsed="0"/>
+    <w:lsdException w:name="Light List Accent 4" w:semiHidden="0" w:uiPriority="61" w:unhideWhenUsed="0"/>
+    <w:lsdException w:name="Light Grid Accent 4" w:semiHidden="0" w:uiPriority="62" w:unhideWhenUsed="0"/>
+    <w:lsdException w:name="Medium Shading 1 Accent 4" w:semiHidden="0" w:uiPriority="63" w:unhideWhenUsed="0"/>
+    <w:lsdException w:name="Medium Shading 2 Accent 4" w:semiHidden="0" w:uiPriority="64" w:unhideWhenUsed="0"/>
+    <w:lsdException w:name="Medium List 1 Accent 4" w:semiHidden="0" w:uiPriority="65" w:unhideWhenUsed="0"/>
+    <w:lsdException w:name="Medium List 2 Accent 4" w:semiHidden="0" w:uiPriority="66" w:unhideWhenUsed="0"/>
+    <w:lsdException w:name="Medium Grid 1 Accent 4" w:semiHidden="0" w:uiPriority="67" w:unhideWhenUsed="0"/>
+    <w:lsdException w:name="Medium Grid 2 Accent 4" w:semiHidden="0" w:uiPriority="68" w:unhideWhenUsed="0"/>
+    <w:lsdException w:name="Medium Grid 3 Accent 4" w:semiHidden="0" w:uiPriority="69" w:unhideWhenUsed="0"/>
+    <w:lsdException w:name="Dark List Accent 4" w:semiHidden="0" w:uiPriority="70" w:unhideWhenUsed="0"/>
+    <w:lsdException w:name="Colorful Shading Accent 4" w:semiHidden="0" w:uiPriority="71" w:unhideWhenUsed="0"/>
+    <w:lsdException w:name="Colorful List Accent 4" w:semiHidden="0" w:uiPriority="72" w:unhideWhenUsed="0"/>
+    <w:lsdException w:name="Colorful Grid Accent 4" w:semiHidden="0" w:uiPriority="73" w:unhideWhenUsed="0"/>
+    <w:lsdException w:name="Light Shading Accent 5" w:semiHidden="0" w:uiPriority="60" w:unhideWhenUsed="0"/>
+    <w:lsdException w:name="Light List Accent 5" w:semiHidden="0" w:uiPriority="61" w:unhideWhenUsed="0"/>
+    <w:lsdException w:name="Light Grid Accent 5" w:semiHidden="0" w:uiPriority="62" w:unhideWhenUsed="0"/>
+    <w:lsdException w:name="Medium Shading 1 Accent 5" w:semiHidden="0" w:uiPriority="63" w:unhideWhenUsed="0"/>
+    <w:lsdException w:name="Medium Shading 2 Accent 5" w:semiHidden="0" w:uiPriority="64" w:unhideWhenUsed="0"/>
+    <w:lsdException w:name="Medium List 1 Accent 5" w:semiHidden="0" w:uiPriority="65" w:unhideWhenUsed="0"/>
+    <w:lsdException w:name="Medium List 2 Accent 5" w:semiHidden="0" w:uiPriority="66" w:unhideWhenUsed="0"/>
+    <w:lsdException w:name="Medium Grid 1 Accent 5" w:semiHidden="0" w:uiPriority="67" w:unhideWhenUsed="0"/>
+    <w:lsdException w:name="Medium Grid 2 Accent 5" w:semiHidden="0" w:uiPriority="68" w:unhideWhenUsed="0"/>
+    <w:lsdException w:name="Medium Grid 3 Accent 5" w:semiHidden="0" w:uiPriority="69" w:unhideWhenUsed="0"/>
+    <w:lsdException w:name="Dark List Accent 5" w:semiHidden="0" w:uiPriority="70" w:unhideWhenUsed="0"/>
+    <w:lsdException w:name="Colorful Shading Accent 5" w:semiHidden="0" w:uiPriority="71" w:unhideWhenUsed="0"/>
+    <w:lsdException w:name="Colorful List Accent 5" w:semiHidden="0" w:uiPriority="72" w:unhideWhenUsed="0"/>
+    <w:lsdException w:name="Colorful Grid Accent 5" w:semiHidden="0" w:uiPriority="73" w:unhideWhenUsed="0"/>
+    <w:lsdException w:name="Light Shading Accent 6" w:semiHidden="0" w:uiPriority="60" w:unhideWhenUsed="0"/>
+    <w:lsdException w:name="Light List Accent 6" w:semiHidden="0" w:uiPriority="61" w:unhideWhenUsed="0"/>
+    <w:lsdException w:name="Light Grid Accent 6" w:semiHidden="0" w:uiPriority="62" w:unhideWhenUsed="0"/>
+    <w:lsdException w:name="Medium Shading 1 Accent 6" w:semiHidden="0" w:uiPriority="63" w:unhideWhenUsed="0"/>
+    <w:lsdException w:name="Medium Shading 2 Accent 6" w:semiHidden="0" w:uiPriority="64" w:unhideWhenUsed="0"/>
+    <w:lsdException w:name="Medium List 1 Accent 6" w:semiHidden="0" w:uiPriority="65" w:unhideWhenUsed="0"/>
+    <w:lsdException w:name="Medium List 2 Accent 6" w:semiHidden="0" w:uiPriority="66" w:unhideWhenUsed="0"/>
+    <w:lsdException w:name="Medium Grid 1 Accent 6" w:semiHidden="0" w:uiPriority="67" w:unhideWhenUsed="0"/>
+    <w:lsdException w:name="Medium Grid 2 Accent 6" w:semiHidden="0" w:uiPriority="68" w:unhideWhenUsed="0"/>
+    <w:lsdException w:name="Medium Grid 3 Accent 6" w:semiHidden="0" w:uiPriority="69" w:unhideWhenUsed="0"/>
+    <w:lsdException w:name="Dark List Accent 6" w:semiHidden="0" w:uiPriority="70" w:unhideWhenUsed="0"/>
+    <w:lsdException w:name="Colorful Shading Accent 6" w:semiHidden="0" w:uiPriority="71" w:unhideWhenUsed="0"/>
+    <w:lsdException w:name="Colorful List Accent 6" w:semiHidden="0" w:uiPriority="72" w:unhideWhenUsed="0"/>
+    <w:lsdException w:name="Colorful Grid Accent 6" w:semiHidden="0" w:uiPriority="73" w:unhideWhenUsed="0"/>
+    <w:lsdException w:name="Subtle Emphasis" w:semiHidden="0" w:uiPriority="19" w:unhideWhenUsed="0" w:qFormat="1"/>
+    <w:lsdException w:name="Intense Emphasis" w:semiHidden="0" w:uiPriority="21" w:unhideWhenUsed="0" w:qFormat="1"/>
+    <w:lsdException w:name="Subtle Reference" w:semiHidden="0" w:uiPriority="31" w:unhideWhenUsed="0" w:qFormat="1"/>
+    <w:lsdException w:name="Intense Reference" w:semiHidden="0" w:uiPriority="32" w:unhideWhenUsed="0" w:qFormat="1"/>
+    <w:lsdException w:name="Book Title" w:semiHidden="0" w:uiPriority="33" w:unhideWhenUsed="0" w:qFormat="1"/>
+    <w:lsdException w:name="Bibliography" w:uiPriority="37"/>
+    <w:lsdException w:name="TOC Heading" w:uiPriority="39" w:qFormat="1"/>
   </w:latentStyles>
   <w:style w:type="paragraph" w:default="1" w:styleId="Normal">
     <w:name w:val="Normal"/>
@@ -5964,6 +5498,7 @@
     <w:uiPriority w:val="39"/>
     <w:rsid w:val="00CE1ACA"/>
     <w:tblPr>
+      <w:tblInd w:w="0" w:type="dxa"/>
       <w:tblBorders>
         <w:top w:val="single" w:sz="4" w:space="0" w:color="auto"/>
         <w:left w:val="single" w:sz="4" w:space="0" w:color="auto"/>
@@ -5972,6 +5507,302 @@
         <w:insideH w:val="single" w:sz="4" w:space="0" w:color="auto"/>
         <w:insideV w:val="single" w:sz="4" w:space="0" w:color="auto"/>
       </w:tblBorders>
+      <w:tblCellMar>
+        <w:top w:w="0" w:type="dxa"/>
+        <w:left w:w="108" w:type="dxa"/>
+        <w:bottom w:w="0" w:type="dxa"/>
+        <w:right w:w="108" w:type="dxa"/>
+      </w:tblCellMar>
+    </w:tblPr>
+  </w:style>
+  <w:style w:type="paragraph" w:styleId="BalloonText">
+    <w:name w:val="Balloon Text"/>
+    <w:basedOn w:val="Normal"/>
+    <w:link w:val="BalloonTextChar"/>
+    <w:uiPriority w:val="99"/>
+    <w:semiHidden/>
+    <w:unhideWhenUsed/>
+    <w:rsid w:val="00CE1ACA"/>
+    <w:rPr>
+      <w:rFonts w:ascii="Lucida Grande" w:hAnsi="Lucida Grande" w:cs="Lucida Grande"/>
+      <w:sz w:val="18"/>
+      <w:szCs w:val="18"/>
+    </w:rPr>
+  </w:style>
+  <w:style w:type="character" w:customStyle="1" w:styleId="BalloonTextChar">
+    <w:name w:val="Balloon Text Char"/>
+    <w:basedOn w:val="DefaultParagraphFont"/>
+    <w:link w:val="BalloonText"/>
+    <w:uiPriority w:val="99"/>
+    <w:semiHidden/>
+    <w:rsid w:val="00CE1ACA"/>
+    <w:rPr>
+      <w:rFonts w:ascii="Lucida Grande" w:hAnsi="Lucida Grande" w:cs="Lucida Grande"/>
+      <w:sz w:val="18"/>
+      <w:szCs w:val="18"/>
+    </w:rPr>
+  </w:style>
+  <w:style w:type="paragraph" w:styleId="ListParagraph">
+    <w:name w:val="List Paragraph"/>
+    <w:basedOn w:val="Normal"/>
+    <w:uiPriority w:val="34"/>
+    <w:qFormat/>
+    <w:rsid w:val="00B028AB"/>
+    <w:pPr>
+      <w:ind w:left="720"/>
+      <w:contextualSpacing/>
+    </w:pPr>
+  </w:style>
+  <w:style w:type="paragraph" w:styleId="NoSpacing">
+    <w:name w:val="No Spacing"/>
+    <w:uiPriority w:val="1"/>
+    <w:qFormat/>
+    <w:rsid w:val="00CA74AE"/>
+    <w:rPr>
+      <w:rFonts w:ascii="Calibri" w:eastAsia="Calibri" w:hAnsi="Calibri" w:cs="Times New Roman"/>
+      <w:sz w:val="22"/>
+      <w:szCs w:val="22"/>
+    </w:rPr>
+  </w:style>
+  <w:style w:type="character" w:styleId="Hyperlink">
+    <w:name w:val="Hyperlink"/>
+    <w:basedOn w:val="DefaultParagraphFont"/>
+    <w:uiPriority w:val="99"/>
+    <w:unhideWhenUsed/>
+    <w:rsid w:val="002F61C6"/>
+    <w:rPr>
+      <w:color w:val="0000FF" w:themeColor="hyperlink"/>
+      <w:u w:val="single"/>
+    </w:rPr>
+  </w:style>
+  <w:style w:type="character" w:styleId="FollowedHyperlink">
+    <w:name w:val="FollowedHyperlink"/>
+    <w:basedOn w:val="DefaultParagraphFont"/>
+    <w:uiPriority w:val="99"/>
+    <w:semiHidden/>
+    <w:unhideWhenUsed/>
+    <w:rsid w:val="002F61C6"/>
+    <w:rPr>
+      <w:color w:val="800080" w:themeColor="followedHyperlink"/>
+      <w:u w:val="single"/>
+    </w:rPr>
+  </w:style>
+</w:styles>
+</file>
+
+<file path=word/stylesWithEffects.xml><?xml version="1.0" encoding="utf-8"?>
+<w:styles xmlns:wpc="http://schemas.microsoft.com/office/word/2010/wordprocessingCanvas" xmlns:mo="http://schemas.microsoft.com/office/mac/office/2008/main" xmlns:mc="http://schemas.openxmlformats.org/markup-compatibility/2006" xmlns:mv="urn:schemas-microsoft-com:mac:vml" xmlns:o="urn:schemas-microsoft-com:office:office" xmlns:r="http://schemas.openxmlformats.org/officeDocument/2006/relationships" xmlns:m="http://schemas.openxmlformats.org/officeDocument/2006/math" xmlns:v="urn:schemas-microsoft-com:vml" xmlns:wp14="http://schemas.microsoft.com/office/word/2010/wordprocessingDrawing" xmlns:wp="http://schemas.openxmlformats.org/drawingml/2006/wordprocessingDrawing" xmlns:w10="urn:schemas-microsoft-com:office:word" xmlns:w="http://schemas.openxmlformats.org/wordprocessingml/2006/main" xmlns:w14="http://schemas.microsoft.com/office/word/2010/wordml" xmlns:wpg="http://schemas.microsoft.com/office/word/2010/wordprocessingGroup" xmlns:wpi="http://schemas.microsoft.com/office/word/2010/wordprocessingInk" xmlns:wne="http://schemas.microsoft.com/office/word/2006/wordml" xmlns:wps="http://schemas.microsoft.com/office/word/2010/wordprocessingShape" mc:Ignorable="w14 wp14">
+  <w:docDefaults>
+    <w:rPrDefault>
+      <w:rPr>
+        <w:rFonts w:asciiTheme="minorHAnsi" w:eastAsiaTheme="minorEastAsia" w:hAnsiTheme="minorHAnsi" w:cstheme="minorBidi"/>
+        <w:sz w:val="24"/>
+        <w:szCs w:val="24"/>
+        <w:lang w:val="en-US" w:eastAsia="en-US" w:bidi="ar-SA"/>
+      </w:rPr>
+    </w:rPrDefault>
+    <w:pPrDefault/>
+  </w:docDefaults>
+  <w:latentStyles w:defLockedState="0" w:defUIPriority="99" w:defSemiHidden="1" w:defUnhideWhenUsed="1" w:defQFormat="0" w:count="276">
+    <w:lsdException w:name="Normal" w:semiHidden="0" w:uiPriority="0" w:unhideWhenUsed="0" w:qFormat="1"/>
+    <w:lsdException w:name="heading 1" w:semiHidden="0" w:uiPriority="9" w:unhideWhenUsed="0" w:qFormat="1"/>
+    <w:lsdException w:name="heading 2" w:uiPriority="9" w:qFormat="1"/>
+    <w:lsdException w:name="heading 3" w:uiPriority="9" w:qFormat="1"/>
+    <w:lsdException w:name="heading 4" w:uiPriority="9" w:qFormat="1"/>
+    <w:lsdException w:name="heading 5" w:uiPriority="9" w:qFormat="1"/>
+    <w:lsdException w:name="heading 6" w:uiPriority="9" w:qFormat="1"/>
+    <w:lsdException w:name="heading 7" w:uiPriority="9" w:qFormat="1"/>
+    <w:lsdException w:name="heading 8" w:uiPriority="9" w:qFormat="1"/>
+    <w:lsdException w:name="heading 9" w:uiPriority="9" w:qFormat="1"/>
+    <w:lsdException w:name="toc 1" w:uiPriority="39"/>
+    <w:lsdException w:name="toc 2" w:uiPriority="39"/>
+    <w:lsdException w:name="toc 3" w:uiPriority="39"/>
+    <w:lsdException w:name="toc 4" w:uiPriority="39"/>
+    <w:lsdException w:name="toc 5" w:uiPriority="39"/>
+    <w:lsdException w:name="toc 6" w:uiPriority="39"/>
+    <w:lsdException w:name="toc 7" w:uiPriority="39"/>
+    <w:lsdException w:name="toc 8" w:uiPriority="39"/>
+    <w:lsdException w:name="toc 9" w:uiPriority="39"/>
+    <w:lsdException w:name="caption" w:uiPriority="35" w:qFormat="1"/>
+    <w:lsdException w:name="Title" w:semiHidden="0" w:uiPriority="10" w:unhideWhenUsed="0" w:qFormat="1"/>
+    <w:lsdException w:name="Default Paragraph Font" w:uiPriority="1"/>
+    <w:lsdException w:name="Subtitle" w:semiHidden="0" w:uiPriority="11" w:unhideWhenUsed="0" w:qFormat="1"/>
+    <w:lsdException w:name="Strong" w:semiHidden="0" w:uiPriority="22" w:unhideWhenUsed="0" w:qFormat="1"/>
+    <w:lsdException w:name="Emphasis" w:semiHidden="0" w:uiPriority="20" w:unhideWhenUsed="0" w:qFormat="1"/>
+    <w:lsdException w:name="Table Grid" w:semiHidden="0" w:uiPriority="39" w:unhideWhenUsed="0"/>
+    <w:lsdException w:name="Note Level 1" w:semiHidden="0" w:unhideWhenUsed="0"/>
+    <w:lsdException w:name="Note Level 2" w:semiHidden="0" w:unhideWhenUsed="0"/>
+    <w:lsdException w:name="Note Level 3" w:semiHidden="0" w:unhideWhenUsed="0"/>
+    <w:lsdException w:name="Note Level 4" w:semiHidden="0" w:unhideWhenUsed="0"/>
+    <w:lsdException w:name="Note Level 5" w:semiHidden="0" w:unhideWhenUsed="0"/>
+    <w:lsdException w:name="Note Level 6" w:semiHidden="0" w:unhideWhenUsed="0"/>
+    <w:lsdException w:name="Note Level 7" w:semiHidden="0" w:unhideWhenUsed="0"/>
+    <w:lsdException w:name="Note Level 8" w:semiHidden="0" w:unhideWhenUsed="0"/>
+    <w:lsdException w:name="Note Level 9" w:semiHidden="0" w:unhideWhenUsed="0"/>
+    <w:lsdException w:name="Placeholder Text" w:unhideWhenUsed="0"/>
+    <w:lsdException w:name="No Spacing" w:semiHidden="0" w:uiPriority="1" w:unhideWhenUsed="0" w:qFormat="1"/>
+    <w:lsdException w:name="Light Shading" w:semiHidden="0" w:uiPriority="60" w:unhideWhenUsed="0"/>
+    <w:lsdException w:name="Light List" w:semiHidden="0" w:uiPriority="61" w:unhideWhenUsed="0"/>
+    <w:lsdException w:name="Light Grid" w:semiHidden="0" w:uiPriority="62" w:unhideWhenUsed="0"/>
+    <w:lsdException w:name="Medium Shading 1" w:semiHidden="0" w:uiPriority="63" w:unhideWhenUsed="0"/>
+    <w:lsdException w:name="Medium Shading 2" w:semiHidden="0" w:uiPriority="64" w:unhideWhenUsed="0"/>
+    <w:lsdException w:name="Medium List 1" w:semiHidden="0" w:uiPriority="65" w:unhideWhenUsed="0"/>
+    <w:lsdException w:name="Medium List 2" w:semiHidden="0" w:uiPriority="66" w:unhideWhenUsed="0"/>
+    <w:lsdException w:name="Medium Grid 1" w:semiHidden="0" w:uiPriority="67" w:unhideWhenUsed="0"/>
+    <w:lsdException w:name="Medium Grid 2" w:semiHidden="0" w:uiPriority="68" w:unhideWhenUsed="0"/>
+    <w:lsdException w:name="Medium Grid 3" w:semiHidden="0" w:uiPriority="69" w:unhideWhenUsed="0"/>
+    <w:lsdException w:name="Dark List" w:semiHidden="0" w:uiPriority="70" w:unhideWhenUsed="0"/>
+    <w:lsdException w:name="Colorful Shading" w:semiHidden="0" w:uiPriority="71" w:unhideWhenUsed="0"/>
+    <w:lsdException w:name="Colorful List" w:semiHidden="0" w:uiPriority="72" w:unhideWhenUsed="0"/>
+    <w:lsdException w:name="Colorful Grid" w:semiHidden="0" w:uiPriority="73" w:unhideWhenUsed="0"/>
+    <w:lsdException w:name="Light Shading Accent 1" w:semiHidden="0" w:uiPriority="60" w:unhideWhenUsed="0"/>
+    <w:lsdException w:name="Light List Accent 1" w:semiHidden="0" w:uiPriority="61" w:unhideWhenUsed="0"/>
+    <w:lsdException w:name="Light Grid Accent 1" w:semiHidden="0" w:uiPriority="62" w:unhideWhenUsed="0"/>
+    <w:lsdException w:name="Medium Shading 1 Accent 1" w:semiHidden="0" w:uiPriority="63" w:unhideWhenUsed="0"/>
+    <w:lsdException w:name="Medium Shading 2 Accent 1" w:semiHidden="0" w:uiPriority="64" w:unhideWhenUsed="0"/>
+    <w:lsdException w:name="Medium List 1 Accent 1" w:semiHidden="0" w:uiPriority="65" w:unhideWhenUsed="0"/>
+    <w:lsdException w:name="Revision" w:unhideWhenUsed="0"/>
+    <w:lsdException w:name="List Paragraph" w:semiHidden="0" w:uiPriority="34" w:unhideWhenUsed="0" w:qFormat="1"/>
+    <w:lsdException w:name="Quote" w:semiHidden="0" w:uiPriority="29" w:unhideWhenUsed="0" w:qFormat="1"/>
+    <w:lsdException w:name="Intense Quote" w:semiHidden="0" w:uiPriority="30" w:unhideWhenUsed="0" w:qFormat="1"/>
+    <w:lsdException w:name="Medium List 2 Accent 1" w:semiHidden="0" w:uiPriority="66" w:unhideWhenUsed="0"/>
+    <w:lsdException w:name="Medium Grid 1 Accent 1" w:semiHidden="0" w:uiPriority="67" w:unhideWhenUsed="0"/>
+    <w:lsdException w:name="Medium Grid 2 Accent 1" w:semiHidden="0" w:uiPriority="68" w:unhideWhenUsed="0"/>
+    <w:lsdException w:name="Medium Grid 3 Accent 1" w:semiHidden="0" w:uiPriority="69" w:unhideWhenUsed="0"/>
+    <w:lsdException w:name="Dark List Accent 1" w:semiHidden="0" w:uiPriority="70" w:unhideWhenUsed="0"/>
+    <w:lsdException w:name="Colorful Shading Accent 1" w:semiHidden="0" w:uiPriority="71" w:unhideWhenUsed="0"/>
+    <w:lsdException w:name="Colorful List Accent 1" w:semiHidden="0" w:uiPriority="72" w:unhideWhenUsed="0"/>
+    <w:lsdException w:name="Colorful Grid Accent 1" w:semiHidden="0" w:uiPriority="73" w:unhideWhenUsed="0"/>
+    <w:lsdException w:name="Light Shading Accent 2" w:semiHidden="0" w:uiPriority="60" w:unhideWhenUsed="0"/>
+    <w:lsdException w:name="Light List Accent 2" w:semiHidden="0" w:uiPriority="61" w:unhideWhenUsed="0"/>
+    <w:lsdException w:name="Light Grid Accent 2" w:semiHidden="0" w:uiPriority="62" w:unhideWhenUsed="0"/>
+    <w:lsdException w:name="Medium Shading 1 Accent 2" w:semiHidden="0" w:uiPriority="63" w:unhideWhenUsed="0"/>
+    <w:lsdException w:name="Medium Shading 2 Accent 2" w:semiHidden="0" w:uiPriority="64" w:unhideWhenUsed="0"/>
+    <w:lsdException w:name="Medium List 1 Accent 2" w:semiHidden="0" w:uiPriority="65" w:unhideWhenUsed="0"/>
+    <w:lsdException w:name="Medium List 2 Accent 2" w:semiHidden="0" w:uiPriority="66" w:unhideWhenUsed="0"/>
+    <w:lsdException w:name="Medium Grid 1 Accent 2" w:semiHidden="0" w:uiPriority="67" w:unhideWhenUsed="0"/>
+    <w:lsdException w:name="Medium Grid 2 Accent 2" w:semiHidden="0" w:uiPriority="68" w:unhideWhenUsed="0"/>
+    <w:lsdException w:name="Medium Grid 3 Accent 2" w:semiHidden="0" w:uiPriority="69" w:unhideWhenUsed="0"/>
+    <w:lsdException w:name="Dark List Accent 2" w:semiHidden="0" w:uiPriority="70" w:unhideWhenUsed="0"/>
+    <w:lsdException w:name="Colorful Shading Accent 2" w:semiHidden="0" w:uiPriority="71" w:unhideWhenUsed="0"/>
+    <w:lsdException w:name="Colorful List Accent 2" w:semiHidden="0" w:uiPriority="72" w:unhideWhenUsed="0"/>
+    <w:lsdException w:name="Colorful Grid Accent 2" w:semiHidden="0" w:uiPriority="73" w:unhideWhenUsed="0"/>
+    <w:lsdException w:name="Light Shading Accent 3" w:semiHidden="0" w:uiPriority="60" w:unhideWhenUsed="0"/>
+    <w:lsdException w:name="Light List Accent 3" w:semiHidden="0" w:uiPriority="61" w:unhideWhenUsed="0"/>
+    <w:lsdException w:name="Light Grid Accent 3" w:semiHidden="0" w:uiPriority="62" w:unhideWhenUsed="0"/>
+    <w:lsdException w:name="Medium Shading 1 Accent 3" w:semiHidden="0" w:uiPriority="63" w:unhideWhenUsed="0"/>
+    <w:lsdException w:name="Medium Shading 2 Accent 3" w:semiHidden="0" w:uiPriority="64" w:unhideWhenUsed="0"/>
+    <w:lsdException w:name="Medium List 1 Accent 3" w:semiHidden="0" w:uiPriority="65" w:unhideWhenUsed="0"/>
+    <w:lsdException w:name="Medium List 2 Accent 3" w:semiHidden="0" w:uiPriority="66" w:unhideWhenUsed="0"/>
+    <w:lsdException w:name="Medium Grid 1 Accent 3" w:semiHidden="0" w:uiPriority="67" w:unhideWhenUsed="0"/>
+    <w:lsdException w:name="Medium Grid 2 Accent 3" w:semiHidden="0" w:uiPriority="68" w:unhideWhenUsed="0"/>
+    <w:lsdException w:name="Medium Grid 3 Accent 3" w:semiHidden="0" w:uiPriority="69" w:unhideWhenUsed="0"/>
+    <w:lsdException w:name="Dark List Accent 3" w:semiHidden="0" w:uiPriority="70" w:unhideWhenUsed="0"/>
+    <w:lsdException w:name="Colorful Shading Accent 3" w:semiHidden="0" w:uiPriority="71" w:unhideWhenUsed="0"/>
+    <w:lsdException w:name="Colorful List Accent 3" w:semiHidden="0" w:uiPriority="72" w:unhideWhenUsed="0"/>
+    <w:lsdException w:name="Colorful Grid Accent 3" w:semiHidden="0" w:uiPriority="73" w:unhideWhenUsed="0"/>
+    <w:lsdException w:name="Light Shading Accent 4" w:semiHidden="0" w:uiPriority="60" w:unhideWhenUsed="0"/>
+    <w:lsdException w:name="Light List Accent 4" w:semiHidden="0" w:uiPriority="61" w:unhideWhenUsed="0"/>
+    <w:lsdException w:name="Light Grid Accent 4" w:semiHidden="0" w:uiPriority="62" w:unhideWhenUsed="0"/>
+    <w:lsdException w:name="Medium Shading 1 Accent 4" w:semiHidden="0" w:uiPriority="63" w:unhideWhenUsed="0"/>
+    <w:lsdException w:name="Medium Shading 2 Accent 4" w:semiHidden="0" w:uiPriority="64" w:unhideWhenUsed="0"/>
+    <w:lsdException w:name="Medium List 1 Accent 4" w:semiHidden="0" w:uiPriority="65" w:unhideWhenUsed="0"/>
+    <w:lsdException w:name="Medium List 2 Accent 4" w:semiHidden="0" w:uiPriority="66" w:unhideWhenUsed="0"/>
+    <w:lsdException w:name="Medium Grid 1 Accent 4" w:semiHidden="0" w:uiPriority="67" w:unhideWhenUsed="0"/>
+    <w:lsdException w:name="Medium Grid 2 Accent 4" w:semiHidden="0" w:uiPriority="68" w:unhideWhenUsed="0"/>
+    <w:lsdException w:name="Medium Grid 3 Accent 4" w:semiHidden="0" w:uiPriority="69" w:unhideWhenUsed="0"/>
+    <w:lsdException w:name="Dark List Accent 4" w:semiHidden="0" w:uiPriority="70" w:unhideWhenUsed="0"/>
+    <w:lsdException w:name="Colorful Shading Accent 4" w:semiHidden="0" w:uiPriority="71" w:unhideWhenUsed="0"/>
+    <w:lsdException w:name="Colorful List Accent 4" w:semiHidden="0" w:uiPriority="72" w:unhideWhenUsed="0"/>
+    <w:lsdException w:name="Colorful Grid Accent 4" w:semiHidden="0" w:uiPriority="73" w:unhideWhenUsed="0"/>
+    <w:lsdException w:name="Light Shading Accent 5" w:semiHidden="0" w:uiPriority="60" w:unhideWhenUsed="0"/>
+    <w:lsdException w:name="Light List Accent 5" w:semiHidden="0" w:uiPriority="61" w:unhideWhenUsed="0"/>
+    <w:lsdException w:name="Light Grid Accent 5" w:semiHidden="0" w:uiPriority="62" w:unhideWhenUsed="0"/>
+    <w:lsdException w:name="Medium Shading 1 Accent 5" w:semiHidden="0" w:uiPriority="63" w:unhideWhenUsed="0"/>
+    <w:lsdException w:name="Medium Shading 2 Accent 5" w:semiHidden="0" w:uiPriority="64" w:unhideWhenUsed="0"/>
+    <w:lsdException w:name="Medium List 1 Accent 5" w:semiHidden="0" w:uiPriority="65" w:unhideWhenUsed="0"/>
+    <w:lsdException w:name="Medium List 2 Accent 5" w:semiHidden="0" w:uiPriority="66" w:unhideWhenUsed="0"/>
+    <w:lsdException w:name="Medium Grid 1 Accent 5" w:semiHidden="0" w:uiPriority="67" w:unhideWhenUsed="0"/>
+    <w:lsdException w:name="Medium Grid 2 Accent 5" w:semiHidden="0" w:uiPriority="68" w:unhideWhenUsed="0"/>
+    <w:lsdException w:name="Medium Grid 3 Accent 5" w:semiHidden="0" w:uiPriority="69" w:unhideWhenUsed="0"/>
+    <w:lsdException w:name="Dark List Accent 5" w:semiHidden="0" w:uiPriority="70" w:unhideWhenUsed="0"/>
+    <w:lsdException w:name="Colorful Shading Accent 5" w:semiHidden="0" w:uiPriority="71" w:unhideWhenUsed="0"/>
+    <w:lsdException w:name="Colorful List Accent 5" w:semiHidden="0" w:uiPriority="72" w:unhideWhenUsed="0"/>
+    <w:lsdException w:name="Colorful Grid Accent 5" w:semiHidden="0" w:uiPriority="73" w:unhideWhenUsed="0"/>
+    <w:lsdException w:name="Light Shading Accent 6" w:semiHidden="0" w:uiPriority="60" w:unhideWhenUsed="0"/>
+    <w:lsdException w:name="Light List Accent 6" w:semiHidden="0" w:uiPriority="61" w:unhideWhenUsed="0"/>
+    <w:lsdException w:name="Light Grid Accent 6" w:semiHidden="0" w:uiPriority="62" w:unhideWhenUsed="0"/>
+    <w:lsdException w:name="Medium Shading 1 Accent 6" w:semiHidden="0" w:uiPriority="63" w:unhideWhenUsed="0"/>
+    <w:lsdException w:name="Medium Shading 2 Accent 6" w:semiHidden="0" w:uiPriority="64" w:unhideWhenUsed="0"/>
+    <w:lsdException w:name="Medium List 1 Accent 6" w:semiHidden="0" w:uiPriority="65" w:unhideWhenUsed="0"/>
+    <w:lsdException w:name="Medium List 2 Accent 6" w:semiHidden="0" w:uiPriority="66" w:unhideWhenUsed="0"/>
+    <w:lsdException w:name="Medium Grid 1 Accent 6" w:semiHidden="0" w:uiPriority="67" w:unhideWhenUsed="0"/>
+    <w:lsdException w:name="Medium Grid 2 Accent 6" w:semiHidden="0" w:uiPriority="68" w:unhideWhenUsed="0"/>
+    <w:lsdException w:name="Medium Grid 3 Accent 6" w:semiHidden="0" w:uiPriority="69" w:unhideWhenUsed="0"/>
+    <w:lsdException w:name="Dark List Accent 6" w:semiHidden="0" w:uiPriority="70" w:unhideWhenUsed="0"/>
+    <w:lsdException w:name="Colorful Shading Accent 6" w:semiHidden="0" w:uiPriority="71" w:unhideWhenUsed="0"/>
+    <w:lsdException w:name="Colorful List Accent 6" w:semiHidden="0" w:uiPriority="72" w:unhideWhenUsed="0"/>
+    <w:lsdException w:name="Colorful Grid Accent 6" w:semiHidden="0" w:uiPriority="73" w:unhideWhenUsed="0"/>
+    <w:lsdException w:name="Subtle Emphasis" w:semiHidden="0" w:uiPriority="19" w:unhideWhenUsed="0" w:qFormat="1"/>
+    <w:lsdException w:name="Intense Emphasis" w:semiHidden="0" w:uiPriority="21" w:unhideWhenUsed="0" w:qFormat="1"/>
+    <w:lsdException w:name="Subtle Reference" w:semiHidden="0" w:uiPriority="31" w:unhideWhenUsed="0" w:qFormat="1"/>
+    <w:lsdException w:name="Intense Reference" w:semiHidden="0" w:uiPriority="32" w:unhideWhenUsed="0" w:qFormat="1"/>
+    <w:lsdException w:name="Book Title" w:semiHidden="0" w:uiPriority="33" w:unhideWhenUsed="0" w:qFormat="1"/>
+    <w:lsdException w:name="Bibliography" w:uiPriority="37"/>
+    <w:lsdException w:name="TOC Heading" w:uiPriority="39" w:qFormat="1"/>
+  </w:latentStyles>
+  <w:style w:type="paragraph" w:default="1" w:styleId="Normal">
+    <w:name w:val="Normal"/>
+    <w:qFormat/>
+  </w:style>
+  <w:style w:type="character" w:default="1" w:styleId="DefaultParagraphFont">
+    <w:name w:val="Default Paragraph Font"/>
+    <w:uiPriority w:val="1"/>
+    <w:semiHidden/>
+    <w:unhideWhenUsed/>
+  </w:style>
+  <w:style w:type="table" w:default="1" w:styleId="TableNormal">
+    <w:name w:val="Normal Table"/>
+    <w:uiPriority w:val="99"/>
+    <w:semiHidden/>
+    <w:unhideWhenUsed/>
+    <w:tblPr>
+      <w:tblInd w:w="0" w:type="dxa"/>
+      <w:tblCellMar>
+        <w:top w:w="0" w:type="dxa"/>
+        <w:left w:w="108" w:type="dxa"/>
+        <w:bottom w:w="0" w:type="dxa"/>
+        <w:right w:w="108" w:type="dxa"/>
+      </w:tblCellMar>
+    </w:tblPr>
+  </w:style>
+  <w:style w:type="numbering" w:default="1" w:styleId="NoList">
+    <w:name w:val="No List"/>
+    <w:uiPriority w:val="99"/>
+    <w:semiHidden/>
+    <w:unhideWhenUsed/>
+  </w:style>
+  <w:style w:type="table" w:styleId="TableGrid">
+    <w:name w:val="Table Grid"/>
+    <w:basedOn w:val="TableNormal"/>
+    <w:uiPriority w:val="39"/>
+    <w:rsid w:val="00CE1ACA"/>
+    <w:tblPr>
+      <w:tblInd w:w="0" w:type="dxa"/>
+      <w:tblBorders>
+        <w:top w:val="single" w:sz="4" w:space="0" w:color="auto"/>
+        <w:left w:val="single" w:sz="4" w:space="0" w:color="auto"/>
+        <w:bottom w:val="single" w:sz="4" w:space="0" w:color="auto"/>
+        <w:right w:val="single" w:sz="4" w:space="0" w:color="auto"/>
+        <w:insideH w:val="single" w:sz="4" w:space="0" w:color="auto"/>
+        <w:insideV w:val="single" w:sz="4" w:space="0" w:color="auto"/>
+      </w:tblBorders>
+      <w:tblCellMar>
+        <w:top w:w="0" w:type="dxa"/>
+        <w:left w:w="108" w:type="dxa"/>
+        <w:bottom w:w="0" w:type="dxa"/>
+        <w:right w:w="108" w:type="dxa"/>
+      </w:tblCellMar>
     </w:tblPr>
   </w:style>
   <w:style w:type="paragraph" w:styleId="BalloonText">
@@ -6054,7 +5885,7 @@
   <a:themeElements>
     <a:clrScheme name="Office">
       <a:dk1>
-        <a:sysClr val="windowText" lastClr="2A2A2A"/>
+        <a:sysClr val="windowText" lastClr="000000"/>
       </a:dk1>
       <a:lt1>
         <a:sysClr val="window" lastClr="FFFFFF"/>
@@ -6374,7 +6205,7 @@
 </file>
 
 <file path=customXml/itemProps1.xml><?xml version="1.0" encoding="utf-8"?>
-<ds:datastoreItem xmlns:ds="http://schemas.openxmlformats.org/officeDocument/2006/customXml" ds:itemID="{90ACA6B2-2D92-4EFB-98FE-791B81B2C4DF}">
+<ds:datastoreItem xmlns:ds="http://schemas.openxmlformats.org/officeDocument/2006/customXml" ds:itemID="{A6F64DA5-24BE-F04F-8B82-4850492B0DCC}">
   <ds:schemaRefs>
     <ds:schemaRef ds:uri="http://schemas.openxmlformats.org/officeDocument/2006/bibliography"/>
   </ds:schemaRefs>

</xml_diff>

<commit_message>
Updated resume from October 2015
</commit_message>
<xml_diff>
--- a/KaushalShah_Resume.docx
+++ b/KaushalShah_Resume.docx
@@ -284,44 +284,44 @@
               </w:rPr>
               <w:t xml:space="preserve">Seeking a position as </w:t>
             </w:r>
+            <w:r>
+              <w:rPr>
+                <w:rFonts w:ascii="Cambria" w:hAnsi="Cambria" w:cs="Arial"/>
+                <w:b/>
+                <w:i/>
+                <w:szCs w:val="20"/>
+              </w:rPr>
+              <w:t>QA Software Automation Engineer</w:t>
+            </w:r>
+            <w:r>
+              <w:rPr>
+                <w:rFonts w:ascii="Cambria" w:hAnsi="Cambria" w:cs="Arial"/>
+                <w:b/>
+                <w:i/>
+                <w:szCs w:val="20"/>
+              </w:rPr>
+              <w:t xml:space="preserve"> to maintain the efficien</w:t>
+            </w:r>
+            <w:r>
+              <w:rPr>
+                <w:rFonts w:ascii="Cambria" w:hAnsi="Cambria" w:cs="Arial"/>
+                <w:b/>
+                <w:i/>
+                <w:szCs w:val="20"/>
+              </w:rPr>
+              <w:t xml:space="preserve">cy and effectiveness </w:t>
+            </w:r>
+            <w:r>
+              <w:rPr>
+                <w:rFonts w:ascii="Cambria" w:hAnsi="Cambria" w:cs="Arial"/>
+                <w:b/>
+                <w:i/>
+                <w:szCs w:val="20"/>
+              </w:rPr>
+              <w:t>of the company.</w:t>
+            </w:r>
             <w:bookmarkStart w:id="0" w:name="_GoBack"/>
             <w:bookmarkEnd w:id="0"/>
-            <w:r>
-              <w:rPr>
-                <w:rFonts w:ascii="Cambria" w:hAnsi="Cambria" w:cs="Arial"/>
-                <w:b/>
-                <w:i/>
-                <w:szCs w:val="20"/>
-              </w:rPr>
-              <w:t>QA Software Automation Engineer</w:t>
-            </w:r>
-            <w:r>
-              <w:rPr>
-                <w:rFonts w:ascii="Cambria" w:hAnsi="Cambria" w:cs="Arial"/>
-                <w:b/>
-                <w:i/>
-                <w:szCs w:val="20"/>
-              </w:rPr>
-              <w:t xml:space="preserve"> to maintain the efficien</w:t>
-            </w:r>
-            <w:r>
-              <w:rPr>
-                <w:rFonts w:ascii="Cambria" w:hAnsi="Cambria" w:cs="Arial"/>
-                <w:b/>
-                <w:i/>
-                <w:szCs w:val="20"/>
-              </w:rPr>
-              <w:t xml:space="preserve">cy and effectiveness </w:t>
-            </w:r>
-            <w:r>
-              <w:rPr>
-                <w:rFonts w:ascii="Cambria" w:hAnsi="Cambria" w:cs="Arial"/>
-                <w:b/>
-                <w:i/>
-                <w:szCs w:val="20"/>
-              </w:rPr>
-              <w:t>of the company.</w:t>
-            </w:r>
           </w:p>
         </w:tc>
         <w:tc>
@@ -6205,7 +6205,7 @@
 </file>
 
 <file path=customXml/itemProps1.xml><?xml version="1.0" encoding="utf-8"?>
-<ds:datastoreItem xmlns:ds="http://schemas.openxmlformats.org/officeDocument/2006/customXml" ds:itemID="{A6F64DA5-24BE-F04F-8B82-4850492B0DCC}">
+<ds:datastoreItem xmlns:ds="http://schemas.openxmlformats.org/officeDocument/2006/customXml" ds:itemID="{7524271A-771C-F44C-AE5E-8ADE25750219}">
   <ds:schemaRefs>
     <ds:schemaRef ds:uri="http://schemas.openxmlformats.org/officeDocument/2006/bibliography"/>
   </ds:schemaRefs>

</xml_diff>

<commit_message>
Uploaded updated resume with new website link for the portfolio dated 03.17.16
</commit_message>
<xml_diff>
--- a/KaushalShah_Resume.docx
+++ b/KaushalShah_Resume.docx
@@ -71,7 +71,7 @@
                 <w:noProof/>
               </w:rPr>
               <w:drawing>
-                <wp:inline distT="0" distB="0" distL="0" distR="0" wp14:anchorId="11EC189B" wp14:editId="2978A81C">
+                <wp:inline distT="0" distB="0" distL="0" distR="0" wp14:anchorId="63B671B2" wp14:editId="6934ACAD">
                   <wp:extent cx="202453" cy="202453"/>
                   <wp:effectExtent l="0" t="0" r="1270" b="1270"/>
                   <wp:docPr id="1" name="Picture 1"/>
@@ -184,7 +184,7 @@
                 <w:noProof/>
               </w:rPr>
               <w:drawing>
-                <wp:inline distT="0" distB="0" distL="0" distR="0" wp14:anchorId="14D5FDAF" wp14:editId="7071EF4C">
+                <wp:inline distT="0" distB="0" distL="0" distR="0" wp14:anchorId="24D16215" wp14:editId="0FAC956D">
                   <wp:extent cx="201168" cy="201168"/>
                   <wp:effectExtent l="0" t="0" r="2540" b="2540"/>
                   <wp:docPr id="2" name="Picture 2"/>
@@ -336,7 +336,7 @@
                 <w:szCs w:val="20"/>
               </w:rPr>
               <w:drawing>
-                <wp:inline distT="0" distB="0" distL="0" distR="0" wp14:anchorId="5DF636CF" wp14:editId="49A19B4F">
+                <wp:inline distT="0" distB="0" distL="0" distR="0" wp14:anchorId="6AED293F" wp14:editId="27544E00">
                   <wp:extent cx="201168" cy="201168"/>
                   <wp:effectExtent l="0" t="0" r="2540" b="2540"/>
                   <wp:docPr id="4" name="Picture 4"/>
@@ -431,7 +431,7 @@
                 <w:noProof/>
               </w:rPr>
               <w:drawing>
-                <wp:inline distT="0" distB="0" distL="0" distR="0" wp14:anchorId="57D0060E" wp14:editId="6285378D">
+                <wp:inline distT="0" distB="0" distL="0" distR="0" wp14:anchorId="68411011" wp14:editId="2312539D">
                   <wp:extent cx="209550" cy="209550"/>
                   <wp:effectExtent l="0" t="0" r="0" b="0"/>
                   <wp:docPr id="7" name="Picture 7"/>
@@ -529,7 +529,7 @@
                 <w:noProof/>
               </w:rPr>
               <w:drawing>
-                <wp:inline distT="0" distB="0" distL="0" distR="0" wp14:anchorId="2BB10EB7" wp14:editId="428E4AF0">
+                <wp:inline distT="0" distB="0" distL="0" distR="0" wp14:anchorId="111E760B" wp14:editId="58A34CD3">
                   <wp:extent cx="219075" cy="219075"/>
                   <wp:effectExtent l="0" t="0" r="9525" b="9525"/>
                   <wp:docPr id="6" name="Picture 6"/>
@@ -586,9 +586,11 @@
                   <w:color w:val="00B0F0"/>
                   <w:sz w:val="22"/>
                 </w:rPr>
-                <w:t>http://www.KaushalShah.tk</w:t>
+                <w:t>http://www.kaushal-shah.tk</w:t>
               </w:r>
             </w:hyperlink>
+            <w:bookmarkStart w:id="0" w:name="_GoBack"/>
+            <w:bookmarkEnd w:id="0"/>
           </w:p>
         </w:tc>
       </w:tr>
@@ -640,18 +642,7 @@
           <w:sz w:val="32"/>
           <w:szCs w:val="32"/>
         </w:rPr>
-        <w:t>-----------------------</w:t>
-      </w:r>
-      <w:bookmarkStart w:id="0" w:name="_GoBack"/>
-      <w:bookmarkEnd w:id="0"/>
-      <w:r>
-        <w:rPr>
-          <w:rFonts w:ascii="Cambria" w:hAnsi="Cambria" w:cs="Arial"/>
-          <w:color w:val="808080" w:themeColor="background1" w:themeShade="80"/>
-          <w:sz w:val="32"/>
-          <w:szCs w:val="32"/>
-        </w:rPr>
-        <w:t>-------------------------------------------------------</w:t>
+        <w:t>------------------------------------------------------------------------------</w:t>
       </w:r>
       <w:r>
         <w:rPr>
@@ -6214,7 +6205,7 @@
 </file>
 
 <file path=customXml/itemProps1.xml><?xml version="1.0" encoding="utf-8"?>
-<ds:datastoreItem xmlns:ds="http://schemas.openxmlformats.org/officeDocument/2006/customXml" ds:itemID="{134CA24F-BA71-A04D-944D-C243BC8703F8}">
+<ds:datastoreItem xmlns:ds="http://schemas.openxmlformats.org/officeDocument/2006/customXml" ds:itemID="{0959D9E1-974E-EE47-B56F-FA1924E7955F}">
   <ds:schemaRefs>
     <ds:schemaRef ds:uri="http://schemas.openxmlformats.org/officeDocument/2006/bibliography"/>
   </ds:schemaRefs>

</xml_diff>